<commit_message>
@Naufel2510 atualização do manual de instalação
</commit_message>
<xml_diff>
--- a/Documentos/Manual de Instalação/Documentação_Manual_Instalação.docx
+++ b/Documentos/Manual de Instalação/Documentação_Manual_Instalação.docx
@@ -1,6 +1,6 @@
 
 <file path=word/document.xml><?xml version="1.0" encoding="utf-8"?>
-<w:document xmlns:wpc="http://schemas.microsoft.com/office/word/2010/wordprocessingCanvas" xmlns:cx="http://schemas.microsoft.com/office/drawing/2014/chartex" xmlns:cx1="http://schemas.microsoft.com/office/drawing/2015/9/8/chartex" xmlns:cx2="http://schemas.microsoft.com/office/drawing/2015/10/21/chartex" xmlns:cx3="http://schemas.microsoft.com/office/drawing/2016/5/9/chartex" xmlns:cx4="http://schemas.microsoft.com/office/drawing/2016/5/10/chartex" xmlns:cx5="http://schemas.microsoft.com/office/drawing/2016/5/11/chartex" xmlns:cx6="http://schemas.microsoft.com/office/drawing/2016/5/12/chartex" xmlns:cx7="http://schemas.microsoft.com/office/drawing/2016/5/13/chartex" xmlns:cx8="http://schemas.microsoft.com/office/drawing/2016/5/14/chartex" xmlns:mc="http://schemas.openxmlformats.org/markup-compatibility/2006" xmlns:aink="http://schemas.microsoft.com/office/drawing/2016/ink" xmlns:am3d="http://schemas.microsoft.com/office/drawing/2017/model3d" xmlns:o="urn:schemas-microsoft-com:office:office" xmlns:oel="http://schemas.microsoft.com/office/2019/extlst" xmlns:r="http://schemas.openxmlformats.org/officeDocument/2006/relationships" xmlns:m="http://schemas.openxmlformats.org/officeDocument/2006/math" xmlns:v="urn:schemas-microsoft-com:vml" xmlns:wp14="http://schemas.microsoft.com/office/word/2010/wordprocessingDrawing" xmlns:wp="http://schemas.openxmlformats.org/drawingml/2006/wordprocessingDrawing" xmlns:w10="urn:schemas-microsoft-com:office:word" xmlns:w="http://schemas.openxmlformats.org/wordprocessingml/2006/main" xmlns:w14="http://schemas.microsoft.com/office/word/2010/wordml" xmlns:w15="http://schemas.microsoft.com/office/word/2012/wordml" xmlns:w16cex="http://schemas.microsoft.com/office/word/2018/wordml/cex" xmlns:w16cid="http://schemas.microsoft.com/office/word/2016/wordml/cid" xmlns:w16="http://schemas.microsoft.com/office/word/2018/wordml" xmlns:w16du="http://schemas.microsoft.com/office/word/2023/wordml/word16du" xmlns:w16sdtdh="http://schemas.microsoft.com/office/word/2020/wordml/sdtdatahash" xmlns:w16se="http://schemas.microsoft.com/office/word/2015/wordml/symex" xmlns:wpg="http://schemas.microsoft.com/office/word/2010/wordprocessingGroup" xmlns:wpi="http://schemas.microsoft.com/office/word/2010/wordprocessingInk" xmlns:wne="http://schemas.microsoft.com/office/word/2006/wordml" xmlns:wps="http://schemas.microsoft.com/office/word/2010/wordprocessingShape" mc:Ignorable="w14 w15 w16se w16cid w16 w16cex w16sdtdh wp14">
+<w:document xmlns:wpc="http://schemas.microsoft.com/office/word/2010/wordprocessingCanvas" xmlns:mc="http://schemas.openxmlformats.org/markup-compatibility/2006" xmlns:o="urn:schemas-microsoft-com:office:office" xmlns:r="http://schemas.openxmlformats.org/officeDocument/2006/relationships" xmlns:m="http://schemas.openxmlformats.org/officeDocument/2006/math" xmlns:v="urn:schemas-microsoft-com:vml" xmlns:wp14="http://schemas.microsoft.com/office/word/2010/wordprocessingDrawing" xmlns:wp="http://schemas.openxmlformats.org/drawingml/2006/wordprocessingDrawing" xmlns:w10="urn:schemas-microsoft-com:office:word" xmlns:w="http://schemas.openxmlformats.org/wordprocessingml/2006/main" xmlns:w14="http://schemas.microsoft.com/office/word/2010/wordml" xmlns:wpg="http://schemas.microsoft.com/office/word/2010/wordprocessingGroup" xmlns:wpi="http://schemas.microsoft.com/office/word/2010/wordprocessingInk" xmlns:wne="http://schemas.microsoft.com/office/word/2006/wordml" xmlns:wps="http://schemas.microsoft.com/office/word/2010/wordprocessingShape" mc:Ignorable="w14 wp14">
   <w:body>
     <w:p>
       <w:pPr>
@@ -1342,25 +1342,7 @@
           <w:sz w:val="24"/>
           <w:szCs w:val="24"/>
         </w:rPr>
-        <w:t xml:space="preserve"> faz uso de uma aplicação Node</w:t>
-      </w:r>
-      <w:r>
-        <w:rPr>
-          <w:rFonts w:ascii="Arial" w:eastAsia="Calibri" w:hAnsi="Arial" w:cs="Arial"/>
-          <w:color w:val="auto"/>
-          <w:sz w:val="24"/>
-          <w:szCs w:val="24"/>
-        </w:rPr>
-        <w:t>.js</w:t>
-      </w:r>
-      <w:r>
-        <w:rPr>
-          <w:rFonts w:ascii="Arial" w:eastAsia="Calibri" w:hAnsi="Arial" w:cs="Arial"/>
-          <w:color w:val="auto"/>
-          <w:sz w:val="24"/>
-          <w:szCs w:val="24"/>
-        </w:rPr>
-        <w:t xml:space="preserve">, e para que o seu uso tenha 100% de desempenho, a empresa contratante deverá fazer a instalação do programa </w:t>
+        <w:t xml:space="preserve"> faz uso de uma aplicação Node.js, e para que o seu uso tenha 100% de desempenho, a empresa contratante deverá fazer a instalação do programa </w:t>
       </w:r>
       <w:r>
         <w:rPr>
@@ -1608,7 +1590,7 @@
                     <pic:cNvPicPr/>
                   </pic:nvPicPr>
                   <pic:blipFill>
-                    <a:blip r:embed="rId11" cstate="print">
+                    <a:blip r:embed="rId12" cstate="print">
                       <a:extLst>
                         <a:ext uri="{28A0092B-C50C-407E-A947-70E740481C1C}">
                           <a14:useLocalDpi xmlns:a14="http://schemas.microsoft.com/office/drawing/2010/main" val="0"/>
@@ -1680,7 +1662,9 @@
           <w:szCs w:val="12"/>
         </w:rPr>
       </w:pPr>
-    </w:p>
+      <w:bookmarkStart w:id="0" w:name="_GoBack"/>
+    </w:p>
+    <w:bookmarkEnd w:id="0"/>
     <w:p>
       <w:pPr>
         <w:spacing w:after="200" w:line="276" w:lineRule="auto"/>
@@ -1792,14 +1776,13 @@
       <w:r>
         <w:rPr>
           <w:rFonts w:ascii="Arial" w:hAnsi="Arial" w:cs="Arial"/>
-          <w:noProof/>
           <w:color w:val="auto"/>
         </w:rPr>
         <w:drawing>
-          <wp:inline distT="0" distB="0" distL="0" distR="0" wp14:anchorId="3D35CB8E" wp14:editId="792F35D4">
-            <wp:extent cx="6403952" cy="2914015"/>
-            <wp:effectExtent l="0" t="0" r="0" b="635"/>
-            <wp:docPr id="727244009" name="Imagem 2" descr="Interface gráfica do usuário, Site&#10;&#10;Descrição gerada automaticamente"/>
+          <wp:inline distT="0" distB="0" distL="0" distR="0" wp14:anchorId="63BD586C" wp14:editId="71F60365">
+            <wp:extent cx="5612130" cy="2447925"/>
+            <wp:effectExtent l="0" t="0" r="7620" b="9525"/>
+            <wp:docPr id="1" name="Imagem 1"/>
             <wp:cNvGraphicFramePr>
               <a:graphicFrameLocks xmlns:a="http://schemas.openxmlformats.org/drawingml/2006/main" noChangeAspect="1"/>
             </wp:cNvGraphicFramePr>
@@ -1807,17 +1790,11 @@
               <a:graphicData uri="http://schemas.openxmlformats.org/drawingml/2006/picture">
                 <pic:pic xmlns:pic="http://schemas.openxmlformats.org/drawingml/2006/picture">
                   <pic:nvPicPr>
-                    <pic:cNvPr id="727244009" name="Imagem 2" descr="Interface gráfica do usuário, Site&#10;&#10;Descrição gerada automaticamente"/>
+                    <pic:cNvPr id="0" name=""/>
                     <pic:cNvPicPr/>
                   </pic:nvPicPr>
                   <pic:blipFill>
-                    <a:blip r:embed="rId12" cstate="print">
-                      <a:extLst>
-                        <a:ext uri="{28A0092B-C50C-407E-A947-70E740481C1C}">
-                          <a14:useLocalDpi xmlns:a14="http://schemas.microsoft.com/office/drawing/2010/main" val="0"/>
-                        </a:ext>
-                      </a:extLst>
-                    </a:blip>
+                    <a:blip r:embed="rId13"/>
                     <a:stretch>
                       <a:fillRect/>
                     </a:stretch>
@@ -1825,7 +1802,7 @@
                   <pic:spPr>
                     <a:xfrm>
                       <a:off x="0" y="0"/>
-                      <a:ext cx="6448319" cy="2934204"/>
+                      <a:ext cx="5612130" cy="2447925"/>
                     </a:xfrm>
                     <a:prstGeom prst="rect">
                       <a:avLst/>
@@ -1880,16 +1857,7 @@
           <w:sz w:val="24"/>
           <w:szCs w:val="24"/>
         </w:rPr>
-        <w:t xml:space="preserve"> Acesse a página de unidade na</w:t>
-      </w:r>
-      <w:r>
-        <w:rPr>
-          <w:rFonts w:ascii="Arial" w:eastAsia="Calibri" w:hAnsi="Arial" w:cs="Arial"/>
-          <w:color w:val="auto"/>
-          <w:sz w:val="24"/>
-          <w:szCs w:val="24"/>
-        </w:rPr>
-        <w:t xml:space="preserve"> </w:t>
+        <w:t xml:space="preserve"> Acesse a página de unidade na </w:t>
       </w:r>
       <w:r>
         <w:rPr>
@@ -1931,10 +1899,10 @@
           <w:szCs w:val="24"/>
         </w:rPr>
         <w:object w:dxaOrig="8165" w:dyaOrig="2012" w14:anchorId="3E8A699C">
-          <v:rect id="rectole0000000001" o:spid="_x0000_i1026" style="width:476.25pt;height:124.5pt" o:ole="" o:preferrelative="t" stroked="f">
-            <v:imagedata r:id="rId13" o:title=""/>
+          <v:rect id="rectole0000000001" o:spid="_x0000_i1025" style="width:476.4pt;height:124.8pt" o:ole="" o:preferrelative="t" stroked="f">
+            <v:imagedata r:id="rId14" o:title=""/>
           </v:rect>
-          <o:OLEObject Type="Embed" ProgID="StaticMetafile" ShapeID="rectole0000000001" DrawAspect="Content" ObjectID="_1747210134" r:id="rId14"/>
+          <o:OLEObject Type="Embed" ProgID="StaticMetafile" ShapeID="rectole0000000001" DrawAspect="Content" ObjectID="_1747550424" r:id="rId15"/>
         </w:object>
       </w:r>
     </w:p>
@@ -2008,10 +1976,10 @@
           <w:szCs w:val="24"/>
         </w:rPr>
         <w:object w:dxaOrig="8165" w:dyaOrig="2155" w14:anchorId="5F02667A">
-          <v:rect id="rectole0000000002" o:spid="_x0000_i1027" style="width:483pt;height:141.75pt" o:ole="" o:preferrelative="t" stroked="f">
-            <v:imagedata r:id="rId15" o:title=""/>
+          <v:rect id="rectole0000000002" o:spid="_x0000_i1026" style="width:483pt;height:141.6pt" o:ole="" o:preferrelative="t" stroked="f">
+            <v:imagedata r:id="rId16" o:title=""/>
           </v:rect>
-          <o:OLEObject Type="Embed" ProgID="StaticMetafile" ShapeID="rectole0000000002" DrawAspect="Content" ObjectID="_1747210135" r:id="rId16"/>
+          <o:OLEObject Type="Embed" ProgID="StaticMetafile" ShapeID="rectole0000000002" DrawAspect="Content" ObjectID="_1747550425" r:id="rId17"/>
         </w:object>
       </w:r>
     </w:p>
@@ -2085,10 +2053,10 @@
           <w:szCs w:val="24"/>
         </w:rPr>
         <w:object w:dxaOrig="8165" w:dyaOrig="3943" w14:anchorId="7A224A3B">
-          <v:rect id="rectole0000000003" o:spid="_x0000_i1028" style="width:483pt;height:223.5pt" o:ole="" o:preferrelative="t" stroked="f">
-            <v:imagedata r:id="rId17" o:title=""/>
+          <v:rect id="rectole0000000003" o:spid="_x0000_i1027" style="width:483pt;height:223.8pt" o:ole="" o:preferrelative="t" stroked="f">
+            <v:imagedata r:id="rId18" o:title=""/>
           </v:rect>
-          <o:OLEObject Type="Embed" ProgID="StaticMetafile" ShapeID="rectole0000000003" DrawAspect="Content" ObjectID="_1747210136" r:id="rId18"/>
+          <o:OLEObject Type="Embed" ProgID="StaticMetafile" ShapeID="rectole0000000003" DrawAspect="Content" ObjectID="_1747550426" r:id="rId19"/>
         </w:object>
       </w:r>
     </w:p>
@@ -2154,10 +2122,10 @@
       </w:pPr>
       <w:r>
         <w:object w:dxaOrig="8165" w:dyaOrig="3943" w14:anchorId="1086B990">
-          <v:rect id="rectole0000000004" o:spid="_x0000_i1029" style="width:483pt;height:248.25pt" o:ole="" o:preferrelative="t" stroked="f">
-            <v:imagedata r:id="rId19" o:title=""/>
+          <v:rect id="rectole0000000004" o:spid="_x0000_i1028" style="width:483pt;height:248.4pt" o:ole="" o:preferrelative="t" stroked="f">
+            <v:imagedata r:id="rId20" o:title=""/>
           </v:rect>
-          <o:OLEObject Type="Embed" ProgID="StaticMetafile" ShapeID="rectole0000000004" DrawAspect="Content" ObjectID="_1747210137" r:id="rId20"/>
+          <o:OLEObject Type="Embed" ProgID="StaticMetafile" ShapeID="rectole0000000004" DrawAspect="Content" ObjectID="_1747550427" r:id="rId21"/>
         </w:object>
       </w:r>
     </w:p>
@@ -2187,9 +2155,9 @@
       </w:pPr>
     </w:p>
     <w:sectPr>
-      <w:headerReference w:type="even" r:id="rId21"/>
-      <w:headerReference w:type="default" r:id="rId22"/>
-      <w:headerReference w:type="first" r:id="rId23"/>
+      <w:headerReference w:type="even" r:id="rId22"/>
+      <w:headerReference w:type="default" r:id="rId23"/>
+      <w:headerReference w:type="first" r:id="rId24"/>
       <w:pgSz w:w="11906" w:h="16838" w:code="9"/>
       <w:pgMar w:top="964" w:right="1133" w:bottom="964" w:left="964" w:header="709" w:footer="709" w:gutter="0"/>
       <w:pgNumType w:start="0"/>
@@ -2202,7 +2170,7 @@
 </file>
 
 <file path=word/endnotes.xml><?xml version="1.0" encoding="utf-8"?>
-<w:endnotes xmlns:wpc="http://schemas.microsoft.com/office/word/2010/wordprocessingCanvas" xmlns:cx="http://schemas.microsoft.com/office/drawing/2014/chartex" xmlns:cx1="http://schemas.microsoft.com/office/drawing/2015/9/8/chartex" xmlns:cx2="http://schemas.microsoft.com/office/drawing/2015/10/21/chartex" xmlns:cx3="http://schemas.microsoft.com/office/drawing/2016/5/9/chartex" xmlns:cx4="http://schemas.microsoft.com/office/drawing/2016/5/10/chartex" xmlns:cx5="http://schemas.microsoft.com/office/drawing/2016/5/11/chartex" xmlns:cx6="http://schemas.microsoft.com/office/drawing/2016/5/12/chartex" xmlns:cx7="http://schemas.microsoft.com/office/drawing/2016/5/13/chartex" xmlns:cx8="http://schemas.microsoft.com/office/drawing/2016/5/14/chartex" xmlns:mc="http://schemas.openxmlformats.org/markup-compatibility/2006" xmlns:aink="http://schemas.microsoft.com/office/drawing/2016/ink" xmlns:am3d="http://schemas.microsoft.com/office/drawing/2017/model3d" xmlns:o="urn:schemas-microsoft-com:office:office" xmlns:oel="http://schemas.microsoft.com/office/2019/extlst" xmlns:r="http://schemas.openxmlformats.org/officeDocument/2006/relationships" xmlns:m="http://schemas.openxmlformats.org/officeDocument/2006/math" xmlns:v="urn:schemas-microsoft-com:vml" xmlns:wp14="http://schemas.microsoft.com/office/word/2010/wordprocessingDrawing" xmlns:wp="http://schemas.openxmlformats.org/drawingml/2006/wordprocessingDrawing" xmlns:w10="urn:schemas-microsoft-com:office:word" xmlns:w="http://schemas.openxmlformats.org/wordprocessingml/2006/main" xmlns:w14="http://schemas.microsoft.com/office/word/2010/wordml" xmlns:w15="http://schemas.microsoft.com/office/word/2012/wordml" xmlns:w16cex="http://schemas.microsoft.com/office/word/2018/wordml/cex" xmlns:w16cid="http://schemas.microsoft.com/office/word/2016/wordml/cid" xmlns:w16="http://schemas.microsoft.com/office/word/2018/wordml" xmlns:w16du="http://schemas.microsoft.com/office/word/2023/wordml/word16du" xmlns:w16sdtdh="http://schemas.microsoft.com/office/word/2020/wordml/sdtdatahash" xmlns:w16se="http://schemas.microsoft.com/office/word/2015/wordml/symex" xmlns:wpg="http://schemas.microsoft.com/office/word/2010/wordprocessingGroup" xmlns:wpi="http://schemas.microsoft.com/office/word/2010/wordprocessingInk" xmlns:wne="http://schemas.microsoft.com/office/word/2006/wordml" xmlns:wps="http://schemas.microsoft.com/office/word/2010/wordprocessingShape" mc:Ignorable="w14 w15 w16se w16cid w16 w16cex w16sdtdh wp14">
+<w:endnotes xmlns:wpc="http://schemas.microsoft.com/office/word/2010/wordprocessingCanvas" xmlns:mc="http://schemas.openxmlformats.org/markup-compatibility/2006" xmlns:o="urn:schemas-microsoft-com:office:office" xmlns:r="http://schemas.openxmlformats.org/officeDocument/2006/relationships" xmlns:m="http://schemas.openxmlformats.org/officeDocument/2006/math" xmlns:v="urn:schemas-microsoft-com:vml" xmlns:wp14="http://schemas.microsoft.com/office/word/2010/wordprocessingDrawing" xmlns:wp="http://schemas.openxmlformats.org/drawingml/2006/wordprocessingDrawing" xmlns:w10="urn:schemas-microsoft-com:office:word" xmlns:w="http://schemas.openxmlformats.org/wordprocessingml/2006/main" xmlns:w14="http://schemas.microsoft.com/office/word/2010/wordml" xmlns:wpg="http://schemas.microsoft.com/office/word/2010/wordprocessingGroup" xmlns:wpi="http://schemas.microsoft.com/office/word/2010/wordprocessingInk" xmlns:wne="http://schemas.microsoft.com/office/word/2006/wordml" xmlns:wps="http://schemas.microsoft.com/office/word/2010/wordprocessingShape" mc:Ignorable="w14 wp14">
   <w:endnote w:type="separator" w:id="-1">
     <w:p>
       <w:r>
@@ -2228,7 +2196,7 @@
 </file>
 
 <file path=word/footnotes.xml><?xml version="1.0" encoding="utf-8"?>
-<w:footnotes xmlns:wpc="http://schemas.microsoft.com/office/word/2010/wordprocessingCanvas" xmlns:cx="http://schemas.microsoft.com/office/drawing/2014/chartex" xmlns:cx1="http://schemas.microsoft.com/office/drawing/2015/9/8/chartex" xmlns:cx2="http://schemas.microsoft.com/office/drawing/2015/10/21/chartex" xmlns:cx3="http://schemas.microsoft.com/office/drawing/2016/5/9/chartex" xmlns:cx4="http://schemas.microsoft.com/office/drawing/2016/5/10/chartex" xmlns:cx5="http://schemas.microsoft.com/office/drawing/2016/5/11/chartex" xmlns:cx6="http://schemas.microsoft.com/office/drawing/2016/5/12/chartex" xmlns:cx7="http://schemas.microsoft.com/office/drawing/2016/5/13/chartex" xmlns:cx8="http://schemas.microsoft.com/office/drawing/2016/5/14/chartex" xmlns:mc="http://schemas.openxmlformats.org/markup-compatibility/2006" xmlns:aink="http://schemas.microsoft.com/office/drawing/2016/ink" xmlns:am3d="http://schemas.microsoft.com/office/drawing/2017/model3d" xmlns:o="urn:schemas-microsoft-com:office:office" xmlns:oel="http://schemas.microsoft.com/office/2019/extlst" xmlns:r="http://schemas.openxmlformats.org/officeDocument/2006/relationships" xmlns:m="http://schemas.openxmlformats.org/officeDocument/2006/math" xmlns:v="urn:schemas-microsoft-com:vml" xmlns:wp14="http://schemas.microsoft.com/office/word/2010/wordprocessingDrawing" xmlns:wp="http://schemas.openxmlformats.org/drawingml/2006/wordprocessingDrawing" xmlns:w10="urn:schemas-microsoft-com:office:word" xmlns:w="http://schemas.openxmlformats.org/wordprocessingml/2006/main" xmlns:w14="http://schemas.microsoft.com/office/word/2010/wordml" xmlns:w15="http://schemas.microsoft.com/office/word/2012/wordml" xmlns:w16cex="http://schemas.microsoft.com/office/word/2018/wordml/cex" xmlns:w16cid="http://schemas.microsoft.com/office/word/2016/wordml/cid" xmlns:w16="http://schemas.microsoft.com/office/word/2018/wordml" xmlns:w16du="http://schemas.microsoft.com/office/word/2023/wordml/word16du" xmlns:w16sdtdh="http://schemas.microsoft.com/office/word/2020/wordml/sdtdatahash" xmlns:w16se="http://schemas.microsoft.com/office/word/2015/wordml/symex" xmlns:wpg="http://schemas.microsoft.com/office/word/2010/wordprocessingGroup" xmlns:wpi="http://schemas.microsoft.com/office/word/2010/wordprocessingInk" xmlns:wne="http://schemas.microsoft.com/office/word/2006/wordml" xmlns:wps="http://schemas.microsoft.com/office/word/2010/wordprocessingShape" mc:Ignorable="w14 w15 w16se w16cid w16 w16cex w16sdtdh wp14">
+<w:footnotes xmlns:wpc="http://schemas.microsoft.com/office/word/2010/wordprocessingCanvas" xmlns:mc="http://schemas.openxmlformats.org/markup-compatibility/2006" xmlns:o="urn:schemas-microsoft-com:office:office" xmlns:r="http://schemas.openxmlformats.org/officeDocument/2006/relationships" xmlns:m="http://schemas.openxmlformats.org/officeDocument/2006/math" xmlns:v="urn:schemas-microsoft-com:vml" xmlns:wp14="http://schemas.microsoft.com/office/word/2010/wordprocessingDrawing" xmlns:wp="http://schemas.openxmlformats.org/drawingml/2006/wordprocessingDrawing" xmlns:w10="urn:schemas-microsoft-com:office:word" xmlns:w="http://schemas.openxmlformats.org/wordprocessingml/2006/main" xmlns:w14="http://schemas.microsoft.com/office/word/2010/wordml" xmlns:wpg="http://schemas.microsoft.com/office/word/2010/wordprocessingGroup" xmlns:wpi="http://schemas.microsoft.com/office/word/2010/wordprocessingInk" xmlns:wne="http://schemas.microsoft.com/office/word/2006/wordml" xmlns:wps="http://schemas.microsoft.com/office/word/2010/wordprocessingShape" mc:Ignorable="w14 wp14">
   <w:footnote w:type="separator" w:id="-1">
     <w:p>
       <w:r>
@@ -2254,7 +2222,7 @@
 </file>
 
 <file path=word/header1.xml><?xml version="1.0" encoding="utf-8"?>
-<w:hdr xmlns:wpc="http://schemas.microsoft.com/office/word/2010/wordprocessingCanvas" xmlns:cx="http://schemas.microsoft.com/office/drawing/2014/chartex" xmlns:cx1="http://schemas.microsoft.com/office/drawing/2015/9/8/chartex" xmlns:cx2="http://schemas.microsoft.com/office/drawing/2015/10/21/chartex" xmlns:cx3="http://schemas.microsoft.com/office/drawing/2016/5/9/chartex" xmlns:cx4="http://schemas.microsoft.com/office/drawing/2016/5/10/chartex" xmlns:cx5="http://schemas.microsoft.com/office/drawing/2016/5/11/chartex" xmlns:cx6="http://schemas.microsoft.com/office/drawing/2016/5/12/chartex" xmlns:cx7="http://schemas.microsoft.com/office/drawing/2016/5/13/chartex" xmlns:cx8="http://schemas.microsoft.com/office/drawing/2016/5/14/chartex" xmlns:mc="http://schemas.openxmlformats.org/markup-compatibility/2006" xmlns:aink="http://schemas.microsoft.com/office/drawing/2016/ink" xmlns:am3d="http://schemas.microsoft.com/office/drawing/2017/model3d" xmlns:o="urn:schemas-microsoft-com:office:office" xmlns:oel="http://schemas.microsoft.com/office/2019/extlst" xmlns:r="http://schemas.openxmlformats.org/officeDocument/2006/relationships" xmlns:m="http://schemas.openxmlformats.org/officeDocument/2006/math" xmlns:v="urn:schemas-microsoft-com:vml" xmlns:wp14="http://schemas.microsoft.com/office/word/2010/wordprocessingDrawing" xmlns:wp="http://schemas.openxmlformats.org/drawingml/2006/wordprocessingDrawing" xmlns:w10="urn:schemas-microsoft-com:office:word" xmlns:w="http://schemas.openxmlformats.org/wordprocessingml/2006/main" xmlns:w14="http://schemas.microsoft.com/office/word/2010/wordml" xmlns:w15="http://schemas.microsoft.com/office/word/2012/wordml" xmlns:w16cex="http://schemas.microsoft.com/office/word/2018/wordml/cex" xmlns:w16cid="http://schemas.microsoft.com/office/word/2016/wordml/cid" xmlns:w16="http://schemas.microsoft.com/office/word/2018/wordml" xmlns:w16du="http://schemas.microsoft.com/office/word/2023/wordml/word16du" xmlns:w16sdtdh="http://schemas.microsoft.com/office/word/2020/wordml/sdtdatahash" xmlns:w16se="http://schemas.microsoft.com/office/word/2015/wordml/symex" xmlns:wpg="http://schemas.microsoft.com/office/word/2010/wordprocessingGroup" xmlns:wpi="http://schemas.microsoft.com/office/word/2010/wordprocessingInk" xmlns:wne="http://schemas.microsoft.com/office/word/2006/wordml" xmlns:wps="http://schemas.microsoft.com/office/word/2010/wordprocessingShape" mc:Ignorable="w14 w15 w16se w16cid w16 w16cex w16sdtdh wp14">
+<w:hdr xmlns:wpc="http://schemas.microsoft.com/office/word/2010/wordprocessingCanvas" xmlns:mc="http://schemas.openxmlformats.org/markup-compatibility/2006" xmlns:o="urn:schemas-microsoft-com:office:office" xmlns:r="http://schemas.openxmlformats.org/officeDocument/2006/relationships" xmlns:m="http://schemas.openxmlformats.org/officeDocument/2006/math" xmlns:v="urn:schemas-microsoft-com:vml" xmlns:wp14="http://schemas.microsoft.com/office/word/2010/wordprocessingDrawing" xmlns:wp="http://schemas.openxmlformats.org/drawingml/2006/wordprocessingDrawing" xmlns:w10="urn:schemas-microsoft-com:office:word" xmlns:w="http://schemas.openxmlformats.org/wordprocessingml/2006/main" xmlns:w14="http://schemas.microsoft.com/office/word/2010/wordml" xmlns:wpg="http://schemas.microsoft.com/office/word/2010/wordprocessingGroup" xmlns:wpi="http://schemas.microsoft.com/office/word/2010/wordprocessingInk" xmlns:wne="http://schemas.microsoft.com/office/word/2006/wordml" xmlns:wps="http://schemas.microsoft.com/office/word/2010/wordprocessingShape" mc:Ignorable="w14 wp14">
   <w:p>
     <w:pPr>
       <w:pStyle w:val="Cabealho"/>
@@ -2283,7 +2251,7 @@
           <v:path o:extrusionok="f" gradientshapeok="t" o:connecttype="rect"/>
           <o:lock v:ext="edit" aspectratio="t"/>
         </v:shapetype>
-        <v:shape id="WordPictureWatermark635783501" o:spid="_x0000_s1086" type="#_x0000_t75" style="position:absolute;margin-left:0;margin-top:0;width:596.2pt;height:842pt;z-index:-251658239;mso-position-horizontal:center;mso-position-horizontal-relative:margin;mso-position-vertical:center;mso-position-vertical-relative:margin" o:allowincell="f">
+        <v:shape id="WordPictureWatermark635783501" o:spid="_x0000_s2110" type="#_x0000_t75" style="position:absolute;margin-left:0;margin-top:0;width:596.2pt;height:842pt;z-index:-251658239;mso-position-horizontal:center;mso-position-horizontal-relative:margin;mso-position-vertical:center;mso-position-vertical-relative:margin" o:allowincell="f">
           <v:imagedata r:id="rId1" o:title="fundo_timbrado_margemestreita"/>
           <w10:wrap anchorx="margin" anchory="page"/>
         </v:shape>
@@ -2294,7 +2262,7 @@
 </file>
 
 <file path=word/header2.xml><?xml version="1.0" encoding="utf-8"?>
-<w:hdr xmlns:wpc="http://schemas.microsoft.com/office/word/2010/wordprocessingCanvas" xmlns:cx="http://schemas.microsoft.com/office/drawing/2014/chartex" xmlns:cx1="http://schemas.microsoft.com/office/drawing/2015/9/8/chartex" xmlns:cx2="http://schemas.microsoft.com/office/drawing/2015/10/21/chartex" xmlns:cx3="http://schemas.microsoft.com/office/drawing/2016/5/9/chartex" xmlns:cx4="http://schemas.microsoft.com/office/drawing/2016/5/10/chartex" xmlns:cx5="http://schemas.microsoft.com/office/drawing/2016/5/11/chartex" xmlns:cx6="http://schemas.microsoft.com/office/drawing/2016/5/12/chartex" xmlns:cx7="http://schemas.microsoft.com/office/drawing/2016/5/13/chartex" xmlns:cx8="http://schemas.microsoft.com/office/drawing/2016/5/14/chartex" xmlns:mc="http://schemas.openxmlformats.org/markup-compatibility/2006" xmlns:aink="http://schemas.microsoft.com/office/drawing/2016/ink" xmlns:am3d="http://schemas.microsoft.com/office/drawing/2017/model3d" xmlns:o="urn:schemas-microsoft-com:office:office" xmlns:oel="http://schemas.microsoft.com/office/2019/extlst" xmlns:r="http://schemas.openxmlformats.org/officeDocument/2006/relationships" xmlns:m="http://schemas.openxmlformats.org/officeDocument/2006/math" xmlns:v="urn:schemas-microsoft-com:vml" xmlns:wp14="http://schemas.microsoft.com/office/word/2010/wordprocessingDrawing" xmlns:wp="http://schemas.openxmlformats.org/drawingml/2006/wordprocessingDrawing" xmlns:w10="urn:schemas-microsoft-com:office:word" xmlns:w="http://schemas.openxmlformats.org/wordprocessingml/2006/main" xmlns:w14="http://schemas.microsoft.com/office/word/2010/wordml" xmlns:w15="http://schemas.microsoft.com/office/word/2012/wordml" xmlns:w16cex="http://schemas.microsoft.com/office/word/2018/wordml/cex" xmlns:w16cid="http://schemas.microsoft.com/office/word/2016/wordml/cid" xmlns:w16="http://schemas.microsoft.com/office/word/2018/wordml" xmlns:w16du="http://schemas.microsoft.com/office/word/2023/wordml/word16du" xmlns:w16sdtdh="http://schemas.microsoft.com/office/word/2020/wordml/sdtdatahash" xmlns:w16se="http://schemas.microsoft.com/office/word/2015/wordml/symex" xmlns:wpg="http://schemas.microsoft.com/office/word/2010/wordprocessingGroup" xmlns:wpi="http://schemas.microsoft.com/office/word/2010/wordprocessingInk" xmlns:wne="http://schemas.microsoft.com/office/word/2006/wordml" xmlns:wps="http://schemas.microsoft.com/office/word/2010/wordprocessingShape" mc:Ignorable="w14 w15 w16se w16cid w16 w16cex w16sdtdh wp14">
+<w:hdr xmlns:wpc="http://schemas.microsoft.com/office/word/2010/wordprocessingCanvas" xmlns:mc="http://schemas.openxmlformats.org/markup-compatibility/2006" xmlns:o="urn:schemas-microsoft-com:office:office" xmlns:r="http://schemas.openxmlformats.org/officeDocument/2006/relationships" xmlns:m="http://schemas.openxmlformats.org/officeDocument/2006/math" xmlns:v="urn:schemas-microsoft-com:vml" xmlns:wp14="http://schemas.microsoft.com/office/word/2010/wordprocessingDrawing" xmlns:wp="http://schemas.openxmlformats.org/drawingml/2006/wordprocessingDrawing" xmlns:w10="urn:schemas-microsoft-com:office:word" xmlns:w="http://schemas.openxmlformats.org/wordprocessingml/2006/main" xmlns:w14="http://schemas.microsoft.com/office/word/2010/wordml" xmlns:wpg="http://schemas.microsoft.com/office/word/2010/wordprocessingGroup" xmlns:wpi="http://schemas.microsoft.com/office/word/2010/wordprocessingInk" xmlns:wne="http://schemas.microsoft.com/office/word/2006/wordml" xmlns:wps="http://schemas.microsoft.com/office/word/2010/wordprocessingShape" mc:Ignorable="w14 wp14">
   <w:sdt>
     <w:sdtPr>
       <w:id w:val="-1130661"/>
@@ -2303,6 +2271,7 @@
         <w:docPartUnique/>
       </w:docPartObj>
     </w:sdtPr>
+    <w:sdtEndPr/>
     <w:sdtContent>
       <w:p>
         <w:pPr>
@@ -2319,6 +2288,9 @@
           <w:fldChar w:fldCharType="separate"/>
         </w:r>
         <w:r>
+          <w:rPr>
+            <w:noProof/>
+          </w:rPr>
           <w:t>2</w:t>
         </w:r>
         <w:r>
@@ -2355,7 +2327,7 @@
           <v:path o:extrusionok="f" gradientshapeok="t" o:connecttype="rect"/>
           <o:lock v:ext="edit" aspectratio="t"/>
         </v:shapetype>
-        <v:shape id="WordPictureWatermark635783502" o:spid="_x0000_s1087" type="#_x0000_t75" style="position:absolute;margin-left:0;margin-top:0;width:596.2pt;height:842pt;z-index:-251658238;mso-position-horizontal:center;mso-position-horizontal-relative:margin;mso-position-vertical:center;mso-position-vertical-relative:margin" o:allowincell="f">
+        <v:shape id="WordPictureWatermark635783502" o:spid="_x0000_s2111" type="#_x0000_t75" style="position:absolute;margin-left:0;margin-top:0;width:596.2pt;height:842pt;z-index:-251658238;mso-position-horizontal:center;mso-position-horizontal-relative:margin;mso-position-vertical:center;mso-position-vertical-relative:margin" o:allowincell="f">
           <v:imagedata r:id="rId1" o:title="fundo_timbrado_margemestreita"/>
           <w10:wrap anchorx="margin" anchory="page"/>
         </v:shape>
@@ -2366,7 +2338,7 @@
 </file>
 
 <file path=word/header3.xml><?xml version="1.0" encoding="utf-8"?>
-<w:hdr xmlns:wpc="http://schemas.microsoft.com/office/word/2010/wordprocessingCanvas" xmlns:cx="http://schemas.microsoft.com/office/drawing/2014/chartex" xmlns:cx1="http://schemas.microsoft.com/office/drawing/2015/9/8/chartex" xmlns:cx2="http://schemas.microsoft.com/office/drawing/2015/10/21/chartex" xmlns:cx3="http://schemas.microsoft.com/office/drawing/2016/5/9/chartex" xmlns:cx4="http://schemas.microsoft.com/office/drawing/2016/5/10/chartex" xmlns:cx5="http://schemas.microsoft.com/office/drawing/2016/5/11/chartex" xmlns:cx6="http://schemas.microsoft.com/office/drawing/2016/5/12/chartex" xmlns:cx7="http://schemas.microsoft.com/office/drawing/2016/5/13/chartex" xmlns:cx8="http://schemas.microsoft.com/office/drawing/2016/5/14/chartex" xmlns:mc="http://schemas.openxmlformats.org/markup-compatibility/2006" xmlns:aink="http://schemas.microsoft.com/office/drawing/2016/ink" xmlns:am3d="http://schemas.microsoft.com/office/drawing/2017/model3d" xmlns:o="urn:schemas-microsoft-com:office:office" xmlns:oel="http://schemas.microsoft.com/office/2019/extlst" xmlns:r="http://schemas.openxmlformats.org/officeDocument/2006/relationships" xmlns:m="http://schemas.openxmlformats.org/officeDocument/2006/math" xmlns:v="urn:schemas-microsoft-com:vml" xmlns:wp14="http://schemas.microsoft.com/office/word/2010/wordprocessingDrawing" xmlns:wp="http://schemas.openxmlformats.org/drawingml/2006/wordprocessingDrawing" xmlns:w10="urn:schemas-microsoft-com:office:word" xmlns:w="http://schemas.openxmlformats.org/wordprocessingml/2006/main" xmlns:w14="http://schemas.microsoft.com/office/word/2010/wordml" xmlns:w15="http://schemas.microsoft.com/office/word/2012/wordml" xmlns:w16cex="http://schemas.microsoft.com/office/word/2018/wordml/cex" xmlns:w16cid="http://schemas.microsoft.com/office/word/2016/wordml/cid" xmlns:w16="http://schemas.microsoft.com/office/word/2018/wordml" xmlns:w16du="http://schemas.microsoft.com/office/word/2023/wordml/word16du" xmlns:w16sdtdh="http://schemas.microsoft.com/office/word/2020/wordml/sdtdatahash" xmlns:w16se="http://schemas.microsoft.com/office/word/2015/wordml/symex" xmlns:wpg="http://schemas.microsoft.com/office/word/2010/wordprocessingGroup" xmlns:wpi="http://schemas.microsoft.com/office/word/2010/wordprocessingInk" xmlns:wne="http://schemas.microsoft.com/office/word/2006/wordml" xmlns:wps="http://schemas.microsoft.com/office/word/2010/wordprocessingShape" mc:Ignorable="w14 w15 w16se w16cid w16 w16cex w16sdtdh wp14">
+<w:hdr xmlns:wpc="http://schemas.microsoft.com/office/word/2010/wordprocessingCanvas" xmlns:mc="http://schemas.openxmlformats.org/markup-compatibility/2006" xmlns:o="urn:schemas-microsoft-com:office:office" xmlns:r="http://schemas.openxmlformats.org/officeDocument/2006/relationships" xmlns:m="http://schemas.openxmlformats.org/officeDocument/2006/math" xmlns:v="urn:schemas-microsoft-com:vml" xmlns:wp14="http://schemas.microsoft.com/office/word/2010/wordprocessingDrawing" xmlns:wp="http://schemas.openxmlformats.org/drawingml/2006/wordprocessingDrawing" xmlns:w10="urn:schemas-microsoft-com:office:word" xmlns:w="http://schemas.openxmlformats.org/wordprocessingml/2006/main" xmlns:w14="http://schemas.microsoft.com/office/word/2010/wordml" xmlns:wpg="http://schemas.microsoft.com/office/word/2010/wordprocessingGroup" xmlns:wpi="http://schemas.microsoft.com/office/word/2010/wordprocessingInk" xmlns:wne="http://schemas.microsoft.com/office/word/2006/wordml" xmlns:wps="http://schemas.microsoft.com/office/word/2010/wordprocessingShape" mc:Ignorable="w14 wp14">
   <w:p>
     <w:pPr>
       <w:pStyle w:val="Cabealho"/>
@@ -2395,7 +2367,7 @@
           <v:path o:extrusionok="f" gradientshapeok="t" o:connecttype="rect"/>
           <o:lock v:ext="edit" aspectratio="t"/>
         </v:shapetype>
-        <v:shape id="WordPictureWatermark635783500" o:spid="_x0000_s1085" type="#_x0000_t75" style="position:absolute;margin-left:0;margin-top:0;width:596.2pt;height:842pt;z-index:-251658240;mso-position-horizontal:center;mso-position-horizontal-relative:margin;mso-position-vertical:center;mso-position-vertical-relative:margin" o:allowincell="f">
+        <v:shape id="WordPictureWatermark635783500" o:spid="_x0000_s2109" type="#_x0000_t75" style="position:absolute;margin-left:0;margin-top:0;width:596.2pt;height:842pt;z-index:-251658240;mso-position-horizontal:center;mso-position-horizontal-relative:margin;mso-position-vertical:center;mso-position-vertical-relative:margin" o:allowincell="f">
           <v:imagedata r:id="rId1" o:title="fundo_timbrado_margemestreita"/>
           <w10:wrap anchorx="margin" anchory="page"/>
         </v:shape>
@@ -2406,8 +2378,8 @@
 </file>
 
 <file path=word/numbering.xml><?xml version="1.0" encoding="utf-8"?>
-<w:numbering xmlns:wpc="http://schemas.microsoft.com/office/word/2010/wordprocessingCanvas" xmlns:cx="http://schemas.microsoft.com/office/drawing/2014/chartex" xmlns:cx1="http://schemas.microsoft.com/office/drawing/2015/9/8/chartex" xmlns:cx2="http://schemas.microsoft.com/office/drawing/2015/10/21/chartex" xmlns:cx3="http://schemas.microsoft.com/office/drawing/2016/5/9/chartex" xmlns:cx4="http://schemas.microsoft.com/office/drawing/2016/5/10/chartex" xmlns:cx5="http://schemas.microsoft.com/office/drawing/2016/5/11/chartex" xmlns:cx6="http://schemas.microsoft.com/office/drawing/2016/5/12/chartex" xmlns:cx7="http://schemas.microsoft.com/office/drawing/2016/5/13/chartex" xmlns:cx8="http://schemas.microsoft.com/office/drawing/2016/5/14/chartex" xmlns:mc="http://schemas.openxmlformats.org/markup-compatibility/2006" xmlns:aink="http://schemas.microsoft.com/office/drawing/2016/ink" xmlns:am3d="http://schemas.microsoft.com/office/drawing/2017/model3d" xmlns:o="urn:schemas-microsoft-com:office:office" xmlns:oel="http://schemas.microsoft.com/office/2019/extlst" xmlns:r="http://schemas.openxmlformats.org/officeDocument/2006/relationships" xmlns:m="http://schemas.openxmlformats.org/officeDocument/2006/math" xmlns:v="urn:schemas-microsoft-com:vml" xmlns:wp14="http://schemas.microsoft.com/office/word/2010/wordprocessingDrawing" xmlns:wp="http://schemas.openxmlformats.org/drawingml/2006/wordprocessingDrawing" xmlns:w10="urn:schemas-microsoft-com:office:word" xmlns:w="http://schemas.openxmlformats.org/wordprocessingml/2006/main" xmlns:w14="http://schemas.microsoft.com/office/word/2010/wordml" xmlns:w15="http://schemas.microsoft.com/office/word/2012/wordml" xmlns:w16cex="http://schemas.microsoft.com/office/word/2018/wordml/cex" xmlns:w16cid="http://schemas.microsoft.com/office/word/2016/wordml/cid" xmlns:w16="http://schemas.microsoft.com/office/word/2018/wordml" xmlns:w16du="http://schemas.microsoft.com/office/word/2023/wordml/word16du" xmlns:w16sdtdh="http://schemas.microsoft.com/office/word/2020/wordml/sdtdatahash" xmlns:w16se="http://schemas.microsoft.com/office/word/2015/wordml/symex" xmlns:wpg="http://schemas.microsoft.com/office/word/2010/wordprocessingGroup" xmlns:wpi="http://schemas.microsoft.com/office/word/2010/wordprocessingInk" xmlns:wne="http://schemas.microsoft.com/office/word/2006/wordml" xmlns:wps="http://schemas.microsoft.com/office/word/2010/wordprocessingShape" mc:Ignorable="w14 w15 w16se w16cid w16 w16cex w16sdtdh wp14">
-  <w:abstractNum w:abstractNumId="0" w15:restartNumberingAfterBreak="0">
+<w:numbering xmlns:wpc="http://schemas.microsoft.com/office/word/2010/wordprocessingCanvas" xmlns:mc="http://schemas.openxmlformats.org/markup-compatibility/2006" xmlns:o="urn:schemas-microsoft-com:office:office" xmlns:r="http://schemas.openxmlformats.org/officeDocument/2006/relationships" xmlns:m="http://schemas.openxmlformats.org/officeDocument/2006/math" xmlns:v="urn:schemas-microsoft-com:vml" xmlns:wp14="http://schemas.microsoft.com/office/word/2010/wordprocessingDrawing" xmlns:wp="http://schemas.openxmlformats.org/drawingml/2006/wordprocessingDrawing" xmlns:w10="urn:schemas-microsoft-com:office:word" xmlns:w="http://schemas.openxmlformats.org/wordprocessingml/2006/main" xmlns:w14="http://schemas.microsoft.com/office/word/2010/wordml" xmlns:wpg="http://schemas.microsoft.com/office/word/2010/wordprocessingGroup" xmlns:wpi="http://schemas.microsoft.com/office/word/2010/wordprocessingInk" xmlns:wne="http://schemas.microsoft.com/office/word/2006/wordml" xmlns:wps="http://schemas.microsoft.com/office/word/2010/wordprocessingShape" mc:Ignorable="w14 wp14">
+  <w:abstractNum w:abstractNumId="0">
     <w:nsid w:val="0BCB2E39"/>
     <w:multiLevelType w:val="multilevel"/>
     <w:tmpl w:val="FC5A9DD4"/>
@@ -2493,7 +2465,7 @@
       </w:pPr>
     </w:lvl>
   </w:abstractNum>
-  <w:abstractNum w:abstractNumId="1" w15:restartNumberingAfterBreak="0">
+  <w:abstractNum w:abstractNumId="1">
     <w:nsid w:val="114247DE"/>
     <w:multiLevelType w:val="hybridMultilevel"/>
     <w:tmpl w:val="ABDA39CA"/>
@@ -2579,7 +2551,7 @@
       </w:pPr>
     </w:lvl>
   </w:abstractNum>
-  <w:abstractNum w:abstractNumId="2" w15:restartNumberingAfterBreak="0">
+  <w:abstractNum w:abstractNumId="2">
     <w:nsid w:val="13526837"/>
     <w:multiLevelType w:val="hybridMultilevel"/>
     <w:tmpl w:val="6FF4621E"/>
@@ -2692,7 +2664,7 @@
       </w:rPr>
     </w:lvl>
   </w:abstractNum>
-  <w:abstractNum w:abstractNumId="3" w15:restartNumberingAfterBreak="0">
+  <w:abstractNum w:abstractNumId="3">
     <w:nsid w:val="205635C9"/>
     <w:multiLevelType w:val="hybridMultilevel"/>
     <w:tmpl w:val="6D2A6DE2"/>
@@ -2804,7 +2776,7 @@
       </w:rPr>
     </w:lvl>
   </w:abstractNum>
-  <w:abstractNum w:abstractNumId="4" w15:restartNumberingAfterBreak="0">
+  <w:abstractNum w:abstractNumId="4">
     <w:nsid w:val="256A0448"/>
     <w:multiLevelType w:val="hybridMultilevel"/>
     <w:tmpl w:val="EEF488C4"/>
@@ -2890,7 +2862,7 @@
       </w:pPr>
     </w:lvl>
   </w:abstractNum>
-  <w:abstractNum w:abstractNumId="5" w15:restartNumberingAfterBreak="0">
+  <w:abstractNum w:abstractNumId="5">
     <w:nsid w:val="39ED6AA4"/>
     <w:multiLevelType w:val="hybridMultilevel"/>
     <w:tmpl w:val="C9AC4CFE"/>
@@ -3003,7 +2975,7 @@
       </w:rPr>
     </w:lvl>
   </w:abstractNum>
-  <w:abstractNum w:abstractNumId="6" w15:restartNumberingAfterBreak="0">
+  <w:abstractNum w:abstractNumId="6">
     <w:nsid w:val="3DCA3E8A"/>
     <w:multiLevelType w:val="hybridMultilevel"/>
     <w:tmpl w:val="DC9CCA36"/>
@@ -3116,7 +3088,7 @@
       </w:rPr>
     </w:lvl>
   </w:abstractNum>
-  <w:abstractNum w:abstractNumId="7" w15:restartNumberingAfterBreak="0">
+  <w:abstractNum w:abstractNumId="7">
     <w:nsid w:val="40A65622"/>
     <w:multiLevelType w:val="multilevel"/>
     <w:tmpl w:val="5F1417D4"/>
@@ -3265,7 +3237,7 @@
       </w:rPr>
     </w:lvl>
   </w:abstractNum>
-  <w:abstractNum w:abstractNumId="8" w15:restartNumberingAfterBreak="0">
+  <w:abstractNum w:abstractNumId="8">
     <w:nsid w:val="4F192D19"/>
     <w:multiLevelType w:val="hybridMultilevel"/>
     <w:tmpl w:val="BF7A5200"/>
@@ -3351,7 +3323,7 @@
       </w:pPr>
     </w:lvl>
   </w:abstractNum>
-  <w:abstractNum w:abstractNumId="9" w15:restartNumberingAfterBreak="0">
+  <w:abstractNum w:abstractNumId="9">
     <w:nsid w:val="4F7F7948"/>
     <w:multiLevelType w:val="multilevel"/>
     <w:tmpl w:val="1D5A81A0"/>
@@ -3500,7 +3472,7 @@
       </w:rPr>
     </w:lvl>
   </w:abstractNum>
-  <w:abstractNum w:abstractNumId="10" w15:restartNumberingAfterBreak="0">
+  <w:abstractNum w:abstractNumId="10">
     <w:nsid w:val="530D5B09"/>
     <w:multiLevelType w:val="hybridMultilevel"/>
     <w:tmpl w:val="47D6314E"/>
@@ -3613,7 +3585,7 @@
       </w:rPr>
     </w:lvl>
   </w:abstractNum>
-  <w:abstractNum w:abstractNumId="11" w15:restartNumberingAfterBreak="0">
+  <w:abstractNum w:abstractNumId="11">
     <w:nsid w:val="564B4687"/>
     <w:multiLevelType w:val="hybridMultilevel"/>
     <w:tmpl w:val="C824947E"/>
@@ -3726,7 +3698,7 @@
       </w:rPr>
     </w:lvl>
   </w:abstractNum>
-  <w:abstractNum w:abstractNumId="12" w15:restartNumberingAfterBreak="0">
+  <w:abstractNum w:abstractNumId="12">
     <w:nsid w:val="5E77361F"/>
     <w:multiLevelType w:val="multilevel"/>
     <w:tmpl w:val="FC9E05E6"/>
@@ -3875,7 +3847,7 @@
       </w:rPr>
     </w:lvl>
   </w:abstractNum>
-  <w:abstractNum w:abstractNumId="13" w15:restartNumberingAfterBreak="0">
+  <w:abstractNum w:abstractNumId="13">
     <w:nsid w:val="5EB92227"/>
     <w:multiLevelType w:val="hybridMultilevel"/>
     <w:tmpl w:val="D0E467A8"/>
@@ -3988,7 +3960,7 @@
       </w:rPr>
     </w:lvl>
   </w:abstractNum>
-  <w:abstractNum w:abstractNumId="14" w15:restartNumberingAfterBreak="0">
+  <w:abstractNum w:abstractNumId="14">
     <w:nsid w:val="600D2BE3"/>
     <w:multiLevelType w:val="hybridMultilevel"/>
     <w:tmpl w:val="DDD2782C"/>
@@ -4074,7 +4046,7 @@
       </w:pPr>
     </w:lvl>
   </w:abstractNum>
-  <w:abstractNum w:abstractNumId="15" w15:restartNumberingAfterBreak="0">
+  <w:abstractNum w:abstractNumId="15">
     <w:nsid w:val="607D70C2"/>
     <w:multiLevelType w:val="multilevel"/>
     <w:tmpl w:val="03E818AA"/>
@@ -4223,7 +4195,7 @@
       </w:rPr>
     </w:lvl>
   </w:abstractNum>
-  <w:abstractNum w:abstractNumId="16" w15:restartNumberingAfterBreak="0">
+  <w:abstractNum w:abstractNumId="16">
     <w:nsid w:val="66657C08"/>
     <w:multiLevelType w:val="hybridMultilevel"/>
     <w:tmpl w:val="3594E386"/>
@@ -4309,7 +4281,7 @@
       </w:pPr>
     </w:lvl>
   </w:abstractNum>
-  <w:abstractNum w:abstractNumId="17" w15:restartNumberingAfterBreak="0">
+  <w:abstractNum w:abstractNumId="17">
     <w:nsid w:val="6A801195"/>
     <w:multiLevelType w:val="multilevel"/>
     <w:tmpl w:val="898C4D9A"/>
@@ -4395,7 +4367,7 @@
       </w:pPr>
     </w:lvl>
   </w:abstractNum>
-  <w:abstractNum w:abstractNumId="18" w15:restartNumberingAfterBreak="0">
+  <w:abstractNum w:abstractNumId="18">
     <w:nsid w:val="6E9775B8"/>
     <w:multiLevelType w:val="hybridMultilevel"/>
     <w:tmpl w:val="E4320994"/>
@@ -4508,7 +4480,7 @@
       </w:pPr>
     </w:lvl>
   </w:abstractNum>
-  <w:abstractNum w:abstractNumId="19" w15:restartNumberingAfterBreak="0">
+  <w:abstractNum w:abstractNumId="19">
     <w:nsid w:val="7184176A"/>
     <w:multiLevelType w:val="multilevel"/>
     <w:tmpl w:val="C8AE65A2"/>
@@ -4657,7 +4629,7 @@
       </w:rPr>
     </w:lvl>
   </w:abstractNum>
-  <w:abstractNum w:abstractNumId="20" w15:restartNumberingAfterBreak="0">
+  <w:abstractNum w:abstractNumId="20">
     <w:nsid w:val="7E7A527C"/>
     <w:multiLevelType w:val="multilevel"/>
     <w:tmpl w:val="2FA8A9E6"/>
@@ -4806,74 +4778,74 @@
       </w:rPr>
     </w:lvl>
   </w:abstractNum>
-  <w:num w:numId="1" w16cid:durableId="1686904297">
+  <w:num w:numId="1">
     <w:abstractNumId w:val="4"/>
   </w:num>
-  <w:num w:numId="2" w16cid:durableId="467818128">
+  <w:num w:numId="2">
     <w:abstractNumId w:val="8"/>
   </w:num>
-  <w:num w:numId="3" w16cid:durableId="2034652596">
+  <w:num w:numId="3">
     <w:abstractNumId w:val="16"/>
   </w:num>
-  <w:num w:numId="4" w16cid:durableId="122122112">
+  <w:num w:numId="4">
     <w:abstractNumId w:val="13"/>
   </w:num>
-  <w:num w:numId="5" w16cid:durableId="68235484">
+  <w:num w:numId="5">
     <w:abstractNumId w:val="10"/>
   </w:num>
-  <w:num w:numId="6" w16cid:durableId="874119594">
+  <w:num w:numId="6">
     <w:abstractNumId w:val="6"/>
   </w:num>
-  <w:num w:numId="7" w16cid:durableId="99952074">
+  <w:num w:numId="7">
     <w:abstractNumId w:val="5"/>
   </w:num>
-  <w:num w:numId="8" w16cid:durableId="731149662">
+  <w:num w:numId="8">
     <w:abstractNumId w:val="1"/>
   </w:num>
-  <w:num w:numId="9" w16cid:durableId="1529180895">
+  <w:num w:numId="9">
     <w:abstractNumId w:val="17"/>
   </w:num>
-  <w:num w:numId="10" w16cid:durableId="768353864">
+  <w:num w:numId="10">
     <w:abstractNumId w:val="14"/>
   </w:num>
-  <w:num w:numId="11" w16cid:durableId="2054890221">
+  <w:num w:numId="11">
     <w:abstractNumId w:val="0"/>
   </w:num>
-  <w:num w:numId="12" w16cid:durableId="224070927">
+  <w:num w:numId="12">
     <w:abstractNumId w:val="18"/>
   </w:num>
-  <w:num w:numId="13" w16cid:durableId="1409889770">
+  <w:num w:numId="13">
     <w:abstractNumId w:val="15"/>
   </w:num>
-  <w:num w:numId="14" w16cid:durableId="424497694">
+  <w:num w:numId="14">
     <w:abstractNumId w:val="20"/>
   </w:num>
-  <w:num w:numId="15" w16cid:durableId="1027758886">
+  <w:num w:numId="15">
     <w:abstractNumId w:val="12"/>
   </w:num>
-  <w:num w:numId="16" w16cid:durableId="431583751">
+  <w:num w:numId="16">
     <w:abstractNumId w:val="9"/>
   </w:num>
-  <w:num w:numId="17" w16cid:durableId="957644384">
+  <w:num w:numId="17">
     <w:abstractNumId w:val="19"/>
   </w:num>
-  <w:num w:numId="18" w16cid:durableId="1789474217">
+  <w:num w:numId="18">
     <w:abstractNumId w:val="7"/>
   </w:num>
-  <w:num w:numId="19" w16cid:durableId="571351854">
+  <w:num w:numId="19">
     <w:abstractNumId w:val="11"/>
   </w:num>
-  <w:num w:numId="20" w16cid:durableId="817720901">
+  <w:num w:numId="20">
     <w:abstractNumId w:val="3"/>
   </w:num>
-  <w:num w:numId="21" w16cid:durableId="1422412425">
+  <w:num w:numId="21">
     <w:abstractNumId w:val="2"/>
   </w:num>
 </w:numbering>
 </file>
 
 <file path=word/styles.xml><?xml version="1.0" encoding="utf-8"?>
-<w:styles xmlns:mc="http://schemas.openxmlformats.org/markup-compatibility/2006" xmlns:r="http://schemas.openxmlformats.org/officeDocument/2006/relationships" xmlns:w="http://schemas.openxmlformats.org/wordprocessingml/2006/main" xmlns:w14="http://schemas.microsoft.com/office/word/2010/wordml" xmlns:w15="http://schemas.microsoft.com/office/word/2012/wordml" xmlns:w16cex="http://schemas.microsoft.com/office/word/2018/wordml/cex" xmlns:w16cid="http://schemas.microsoft.com/office/word/2016/wordml/cid" xmlns:w16="http://schemas.microsoft.com/office/word/2018/wordml" xmlns:w16sdtdh="http://schemas.microsoft.com/office/word/2020/wordml/sdtdatahash" xmlns:w16se="http://schemas.microsoft.com/office/word/2015/wordml/symex" mc:Ignorable="w14 w15 w16se w16cid w16 w16cex w16sdtdh">
+<w:styles xmlns:mc="http://schemas.openxmlformats.org/markup-compatibility/2006" xmlns:r="http://schemas.openxmlformats.org/officeDocument/2006/relationships" xmlns:w="http://schemas.openxmlformats.org/wordprocessingml/2006/main" xmlns:w14="http://schemas.microsoft.com/office/word/2010/wordml" mc:Ignorable="w14">
   <w:docDefaults>
     <w:rPrDefault>
       <w:rPr>
@@ -4889,383 +4861,144 @@
       </w:pPr>
     </w:pPrDefault>
   </w:docDefaults>
-  <w:latentStyles w:defLockedState="0" w:defUIPriority="99" w:defSemiHidden="0" w:defUnhideWhenUsed="0" w:defQFormat="0" w:count="376">
-    <w:lsdException w:name="Normal" w:uiPriority="0" w:qFormat="1"/>
-    <w:lsdException w:name="heading 1" w:uiPriority="9" w:qFormat="1"/>
-    <w:lsdException w:name="heading 2" w:semiHidden="1" w:uiPriority="9" w:unhideWhenUsed="1" w:qFormat="1"/>
-    <w:lsdException w:name="heading 3" w:semiHidden="1" w:uiPriority="9" w:unhideWhenUsed="1" w:qFormat="1"/>
-    <w:lsdException w:name="heading 4" w:semiHidden="1" w:uiPriority="9" w:unhideWhenUsed="1" w:qFormat="1"/>
-    <w:lsdException w:name="heading 5" w:semiHidden="1" w:uiPriority="9" w:unhideWhenUsed="1" w:qFormat="1"/>
-    <w:lsdException w:name="heading 6" w:semiHidden="1" w:uiPriority="9" w:unhideWhenUsed="1" w:qFormat="1"/>
-    <w:lsdException w:name="heading 7" w:semiHidden="1" w:uiPriority="9" w:unhideWhenUsed="1" w:qFormat="1"/>
-    <w:lsdException w:name="heading 8" w:semiHidden="1" w:uiPriority="9" w:unhideWhenUsed="1" w:qFormat="1"/>
-    <w:lsdException w:name="heading 9" w:semiHidden="1" w:uiPriority="9" w:unhideWhenUsed="1" w:qFormat="1"/>
-    <w:lsdException w:name="index 1" w:semiHidden="1" w:unhideWhenUsed="1"/>
-    <w:lsdException w:name="index 2" w:semiHidden="1" w:unhideWhenUsed="1"/>
-    <w:lsdException w:name="index 3" w:semiHidden="1" w:unhideWhenUsed="1"/>
-    <w:lsdException w:name="index 4" w:semiHidden="1" w:unhideWhenUsed="1"/>
-    <w:lsdException w:name="index 5" w:semiHidden="1" w:unhideWhenUsed="1"/>
-    <w:lsdException w:name="index 6" w:semiHidden="1" w:unhideWhenUsed="1"/>
-    <w:lsdException w:name="index 7" w:semiHidden="1" w:unhideWhenUsed="1"/>
-    <w:lsdException w:name="index 8" w:semiHidden="1" w:unhideWhenUsed="1"/>
-    <w:lsdException w:name="index 9" w:semiHidden="1" w:unhideWhenUsed="1"/>
-    <w:lsdException w:name="toc 1" w:semiHidden="1" w:uiPriority="39" w:unhideWhenUsed="1"/>
-    <w:lsdException w:name="toc 2" w:semiHidden="1" w:uiPriority="39" w:unhideWhenUsed="1"/>
-    <w:lsdException w:name="toc 3" w:semiHidden="1" w:uiPriority="39" w:unhideWhenUsed="1"/>
-    <w:lsdException w:name="toc 4" w:semiHidden="1" w:uiPriority="39" w:unhideWhenUsed="1"/>
-    <w:lsdException w:name="toc 5" w:semiHidden="1" w:uiPriority="39" w:unhideWhenUsed="1"/>
-    <w:lsdException w:name="toc 6" w:semiHidden="1" w:uiPriority="39" w:unhideWhenUsed="1"/>
-    <w:lsdException w:name="toc 7" w:semiHidden="1" w:uiPriority="39" w:unhideWhenUsed="1"/>
-    <w:lsdException w:name="toc 8" w:semiHidden="1" w:uiPriority="39" w:unhideWhenUsed="1"/>
-    <w:lsdException w:name="toc 9" w:semiHidden="1" w:uiPriority="39" w:unhideWhenUsed="1"/>
-    <w:lsdException w:name="Normal Indent" w:semiHidden="1" w:unhideWhenUsed="1"/>
-    <w:lsdException w:name="footnote text" w:semiHidden="1" w:unhideWhenUsed="1"/>
-    <w:lsdException w:name="annotation text" w:semiHidden="1" w:unhideWhenUsed="1"/>
-    <w:lsdException w:name="header" w:semiHidden="1" w:unhideWhenUsed="1"/>
-    <w:lsdException w:name="footer" w:semiHidden="1" w:unhideWhenUsed="1"/>
-    <w:lsdException w:name="index heading" w:semiHidden="1" w:unhideWhenUsed="1"/>
-    <w:lsdException w:name="caption" w:semiHidden="1" w:uiPriority="35" w:unhideWhenUsed="1" w:qFormat="1"/>
-    <w:lsdException w:name="table of figures" w:semiHidden="1" w:unhideWhenUsed="1"/>
-    <w:lsdException w:name="envelope address" w:semiHidden="1" w:unhideWhenUsed="1"/>
-    <w:lsdException w:name="envelope return" w:semiHidden="1" w:unhideWhenUsed="1"/>
-    <w:lsdException w:name="footnote reference" w:semiHidden="1" w:unhideWhenUsed="1"/>
-    <w:lsdException w:name="annotation reference" w:semiHidden="1" w:unhideWhenUsed="1"/>
-    <w:lsdException w:name="line number" w:semiHidden="1" w:unhideWhenUsed="1"/>
-    <w:lsdException w:name="page number" w:semiHidden="1" w:unhideWhenUsed="1"/>
-    <w:lsdException w:name="endnote reference" w:semiHidden="1" w:unhideWhenUsed="1"/>
-    <w:lsdException w:name="endnote text" w:semiHidden="1" w:unhideWhenUsed="1"/>
-    <w:lsdException w:name="table of authorities" w:semiHidden="1" w:unhideWhenUsed="1"/>
-    <w:lsdException w:name="macro" w:semiHidden="1" w:unhideWhenUsed="1"/>
-    <w:lsdException w:name="toa heading" w:semiHidden="1" w:unhideWhenUsed="1"/>
-    <w:lsdException w:name="List" w:semiHidden="1" w:unhideWhenUsed="1"/>
-    <w:lsdException w:name="List Bullet" w:semiHidden="1" w:unhideWhenUsed="1"/>
-    <w:lsdException w:name="List Number" w:semiHidden="1" w:unhideWhenUsed="1"/>
-    <w:lsdException w:name="List 2" w:semiHidden="1" w:unhideWhenUsed="1"/>
-    <w:lsdException w:name="List 3" w:semiHidden="1" w:unhideWhenUsed="1"/>
-    <w:lsdException w:name="List 4" w:semiHidden="1" w:unhideWhenUsed="1"/>
-    <w:lsdException w:name="List 5" w:semiHidden="1" w:unhideWhenUsed="1"/>
-    <w:lsdException w:name="List Bullet 2" w:semiHidden="1" w:unhideWhenUsed="1"/>
-    <w:lsdException w:name="List Bullet 3" w:semiHidden="1" w:unhideWhenUsed="1"/>
-    <w:lsdException w:name="List Bullet 4" w:semiHidden="1" w:unhideWhenUsed="1"/>
-    <w:lsdException w:name="List Bullet 5" w:semiHidden="1" w:unhideWhenUsed="1"/>
-    <w:lsdException w:name="List Number 2" w:semiHidden="1" w:unhideWhenUsed="1"/>
-    <w:lsdException w:name="List Number 3" w:semiHidden="1" w:unhideWhenUsed="1"/>
-    <w:lsdException w:name="List Number 4" w:semiHidden="1" w:unhideWhenUsed="1"/>
-    <w:lsdException w:name="List Number 5" w:semiHidden="1" w:unhideWhenUsed="1"/>
-    <w:lsdException w:name="Title" w:uiPriority="10" w:qFormat="1"/>
-    <w:lsdException w:name="Closing" w:semiHidden="1" w:unhideWhenUsed="1"/>
-    <w:lsdException w:name="Signature" w:semiHidden="1" w:unhideWhenUsed="1"/>
-    <w:lsdException w:name="Default Paragraph Font" w:semiHidden="1" w:uiPriority="1" w:unhideWhenUsed="1"/>
-    <w:lsdException w:name="Body Text" w:semiHidden="1" w:unhideWhenUsed="1"/>
-    <w:lsdException w:name="Body Text Indent" w:semiHidden="1" w:unhideWhenUsed="1"/>
-    <w:lsdException w:name="List Continue" w:semiHidden="1" w:unhideWhenUsed="1"/>
-    <w:lsdException w:name="List Continue 2" w:semiHidden="1" w:unhideWhenUsed="1"/>
-    <w:lsdException w:name="List Continue 3" w:semiHidden="1" w:unhideWhenUsed="1"/>
-    <w:lsdException w:name="List Continue 4" w:semiHidden="1" w:unhideWhenUsed="1"/>
-    <w:lsdException w:name="List Continue 5" w:semiHidden="1" w:unhideWhenUsed="1"/>
-    <w:lsdException w:name="Message Header" w:semiHidden="1" w:unhideWhenUsed="1"/>
-    <w:lsdException w:name="Subtitle" w:uiPriority="11" w:qFormat="1"/>
-    <w:lsdException w:name="Salutation" w:semiHidden="1" w:unhideWhenUsed="1"/>
-    <w:lsdException w:name="Date" w:semiHidden="1" w:unhideWhenUsed="1"/>
-    <w:lsdException w:name="Body Text First Indent" w:semiHidden="1" w:unhideWhenUsed="1"/>
-    <w:lsdException w:name="Body Text First Indent 2" w:semiHidden="1" w:unhideWhenUsed="1"/>
-    <w:lsdException w:name="Note Heading" w:semiHidden="1" w:unhideWhenUsed="1"/>
-    <w:lsdException w:name="Body Text 2" w:semiHidden="1" w:unhideWhenUsed="1"/>
-    <w:lsdException w:name="Body Text 3" w:semiHidden="1" w:unhideWhenUsed="1"/>
-    <w:lsdException w:name="Body Text Indent 2" w:semiHidden="1" w:unhideWhenUsed="1"/>
-    <w:lsdException w:name="Body Text Indent 3" w:semiHidden="1" w:unhideWhenUsed="1"/>
-    <w:lsdException w:name="Block Text" w:semiHidden="1" w:unhideWhenUsed="1"/>
-    <w:lsdException w:name="Hyperlink" w:semiHidden="1" w:unhideWhenUsed="1"/>
-    <w:lsdException w:name="FollowedHyperlink" w:semiHidden="1" w:unhideWhenUsed="1"/>
-    <w:lsdException w:name="Strong" w:uiPriority="22" w:qFormat="1"/>
-    <w:lsdException w:name="Emphasis" w:uiPriority="20" w:qFormat="1"/>
-    <w:lsdException w:name="Document Map" w:semiHidden="1" w:unhideWhenUsed="1"/>
-    <w:lsdException w:name="Plain Text" w:semiHidden="1" w:unhideWhenUsed="1"/>
-    <w:lsdException w:name="E-mail Signature" w:semiHidden="1" w:unhideWhenUsed="1"/>
-    <w:lsdException w:name="HTML Top of Form" w:semiHidden="1" w:unhideWhenUsed="1"/>
-    <w:lsdException w:name="HTML Bottom of Form" w:semiHidden="1" w:unhideWhenUsed="1"/>
-    <w:lsdException w:name="Normal (Web)" w:semiHidden="1" w:unhideWhenUsed="1"/>
-    <w:lsdException w:name="HTML Acronym" w:semiHidden="1" w:unhideWhenUsed="1"/>
-    <w:lsdException w:name="HTML Address" w:semiHidden="1" w:unhideWhenUsed="1"/>
-    <w:lsdException w:name="HTML Cite" w:semiHidden="1" w:unhideWhenUsed="1"/>
-    <w:lsdException w:name="HTML Code" w:semiHidden="1" w:unhideWhenUsed="1"/>
-    <w:lsdException w:name="HTML Definition" w:semiHidden="1" w:unhideWhenUsed="1"/>
-    <w:lsdException w:name="HTML Keyboard" w:semiHidden="1" w:unhideWhenUsed="1"/>
-    <w:lsdException w:name="HTML Preformatted" w:semiHidden="1" w:unhideWhenUsed="1"/>
-    <w:lsdException w:name="HTML Sample" w:semiHidden="1" w:unhideWhenUsed="1"/>
-    <w:lsdException w:name="HTML Typewriter" w:semiHidden="1" w:unhideWhenUsed="1"/>
-    <w:lsdException w:name="HTML Variable" w:semiHidden="1" w:unhideWhenUsed="1"/>
-    <w:lsdException w:name="Normal Table" w:semiHidden="1" w:unhideWhenUsed="1"/>
-    <w:lsdException w:name="annotation subject" w:semiHidden="1" w:unhideWhenUsed="1"/>
-    <w:lsdException w:name="No List" w:semiHidden="1" w:unhideWhenUsed="1"/>
-    <w:lsdException w:name="Outline List 1" w:semiHidden="1" w:unhideWhenUsed="1"/>
-    <w:lsdException w:name="Outline List 2" w:semiHidden="1" w:unhideWhenUsed="1"/>
-    <w:lsdException w:name="Outline List 3" w:semiHidden="1" w:unhideWhenUsed="1"/>
-    <w:lsdException w:name="Table Simple 1" w:semiHidden="1" w:unhideWhenUsed="1"/>
-    <w:lsdException w:name="Table Simple 2" w:semiHidden="1" w:unhideWhenUsed="1"/>
-    <w:lsdException w:name="Table Simple 3" w:semiHidden="1" w:unhideWhenUsed="1"/>
-    <w:lsdException w:name="Table Classic 1" w:semiHidden="1" w:unhideWhenUsed="1"/>
-    <w:lsdException w:name="Table Classic 2" w:semiHidden="1" w:unhideWhenUsed="1"/>
-    <w:lsdException w:name="Table Classic 3" w:semiHidden="1" w:unhideWhenUsed="1"/>
-    <w:lsdException w:name="Table Classic 4" w:semiHidden="1" w:unhideWhenUsed="1"/>
-    <w:lsdException w:name="Table Colorful 1" w:semiHidden="1" w:unhideWhenUsed="1"/>
-    <w:lsdException w:name="Table Colorful 2" w:semiHidden="1" w:unhideWhenUsed="1"/>
-    <w:lsdException w:name="Table Colorful 3" w:semiHidden="1" w:unhideWhenUsed="1"/>
-    <w:lsdException w:name="Table Columns 1" w:semiHidden="1" w:unhideWhenUsed="1"/>
-    <w:lsdException w:name="Table Columns 2" w:semiHidden="1" w:unhideWhenUsed="1"/>
-    <w:lsdException w:name="Table Columns 3" w:semiHidden="1" w:unhideWhenUsed="1"/>
-    <w:lsdException w:name="Table Columns 4" w:semiHidden="1" w:unhideWhenUsed="1"/>
-    <w:lsdException w:name="Table Columns 5" w:semiHidden="1" w:unhideWhenUsed="1"/>
-    <w:lsdException w:name="Table Grid 1" w:semiHidden="1" w:unhideWhenUsed="1"/>
-    <w:lsdException w:name="Table Grid 2" w:semiHidden="1" w:unhideWhenUsed="1"/>
-    <w:lsdException w:name="Table Grid 3" w:semiHidden="1" w:unhideWhenUsed="1"/>
-    <w:lsdException w:name="Table Grid 4" w:semiHidden="1" w:unhideWhenUsed="1"/>
-    <w:lsdException w:name="Table Grid 5" w:semiHidden="1" w:unhideWhenUsed="1"/>
-    <w:lsdException w:name="Table Grid 6" w:semiHidden="1" w:unhideWhenUsed="1"/>
-    <w:lsdException w:name="Table Grid 7" w:semiHidden="1" w:unhideWhenUsed="1"/>
-    <w:lsdException w:name="Table Grid 8" w:semiHidden="1" w:unhideWhenUsed="1"/>
-    <w:lsdException w:name="Table List 1" w:semiHidden="1" w:unhideWhenUsed="1"/>
-    <w:lsdException w:name="Table List 2" w:semiHidden="1" w:unhideWhenUsed="1"/>
-    <w:lsdException w:name="Table List 3" w:semiHidden="1" w:unhideWhenUsed="1"/>
-    <w:lsdException w:name="Table List 4" w:semiHidden="1" w:unhideWhenUsed="1"/>
-    <w:lsdException w:name="Table List 5" w:semiHidden="1" w:unhideWhenUsed="1"/>
-    <w:lsdException w:name="Table List 6" w:semiHidden="1" w:unhideWhenUsed="1"/>
-    <w:lsdException w:name="Table List 7" w:semiHidden="1" w:unhideWhenUsed="1"/>
-    <w:lsdException w:name="Table List 8" w:semiHidden="1" w:unhideWhenUsed="1"/>
-    <w:lsdException w:name="Table 3D effects 1" w:semiHidden="1" w:unhideWhenUsed="1"/>
-    <w:lsdException w:name="Table 3D effects 2" w:semiHidden="1" w:unhideWhenUsed="1"/>
-    <w:lsdException w:name="Table 3D effects 3" w:semiHidden="1" w:unhideWhenUsed="1"/>
-    <w:lsdException w:name="Table Contemporary" w:semiHidden="1" w:unhideWhenUsed="1"/>
-    <w:lsdException w:name="Table Elegant" w:semiHidden="1" w:unhideWhenUsed="1"/>
-    <w:lsdException w:name="Table Professional" w:semiHidden="1" w:unhideWhenUsed="1"/>
-    <w:lsdException w:name="Table Subtle 1" w:semiHidden="1" w:unhideWhenUsed="1"/>
-    <w:lsdException w:name="Table Subtle 2" w:semiHidden="1" w:unhideWhenUsed="1"/>
-    <w:lsdException w:name="Table Web 1" w:semiHidden="1" w:unhideWhenUsed="1"/>
-    <w:lsdException w:name="Table Web 2" w:semiHidden="1" w:unhideWhenUsed="1"/>
-    <w:lsdException w:name="Table Web 3" w:semiHidden="1" w:unhideWhenUsed="1"/>
-    <w:lsdException w:name="Balloon Text" w:semiHidden="1" w:unhideWhenUsed="1"/>
-    <w:lsdException w:name="Table Grid" w:uiPriority="39"/>
-    <w:lsdException w:name="Table Theme" w:semiHidden="1" w:unhideWhenUsed="1"/>
-    <w:lsdException w:name="Placeholder Text" w:semiHidden="1"/>
-    <w:lsdException w:name="No Spacing" w:uiPriority="1" w:qFormat="1"/>
-    <w:lsdException w:name="Light Shading" w:uiPriority="60"/>
-    <w:lsdException w:name="Light List" w:uiPriority="61"/>
-    <w:lsdException w:name="Light Grid" w:uiPriority="62"/>
-    <w:lsdException w:name="Medium Shading 1" w:uiPriority="63"/>
-    <w:lsdException w:name="Medium Shading 2" w:uiPriority="64"/>
-    <w:lsdException w:name="Medium List 1" w:uiPriority="65"/>
-    <w:lsdException w:name="Medium List 2" w:uiPriority="66"/>
-    <w:lsdException w:name="Medium Grid 1" w:uiPriority="67"/>
-    <w:lsdException w:name="Medium Grid 2" w:uiPriority="68"/>
-    <w:lsdException w:name="Medium Grid 3" w:uiPriority="69"/>
-    <w:lsdException w:name="Dark List" w:uiPriority="70"/>
-    <w:lsdException w:name="Colorful Shading" w:uiPriority="71"/>
-    <w:lsdException w:name="Colorful List" w:uiPriority="72"/>
-    <w:lsdException w:name="Colorful Grid" w:uiPriority="73"/>
-    <w:lsdException w:name="Light Shading Accent 1" w:uiPriority="60"/>
-    <w:lsdException w:name="Light List Accent 1" w:uiPriority="61"/>
-    <w:lsdException w:name="Light Grid Accent 1" w:uiPriority="62"/>
-    <w:lsdException w:name="Medium Shading 1 Accent 1" w:uiPriority="63"/>
-    <w:lsdException w:name="Medium Shading 2 Accent 1" w:uiPriority="64"/>
-    <w:lsdException w:name="Medium List 1 Accent 1" w:uiPriority="65"/>
-    <w:lsdException w:name="Revision" w:semiHidden="1"/>
-    <w:lsdException w:name="List Paragraph" w:uiPriority="34" w:qFormat="1"/>
-    <w:lsdException w:name="Quote" w:uiPriority="29" w:qFormat="1"/>
-    <w:lsdException w:name="Intense Quote" w:uiPriority="30" w:qFormat="1"/>
-    <w:lsdException w:name="Medium List 2 Accent 1" w:uiPriority="66"/>
-    <w:lsdException w:name="Medium Grid 1 Accent 1" w:uiPriority="67"/>
-    <w:lsdException w:name="Medium Grid 2 Accent 1" w:uiPriority="68"/>
-    <w:lsdException w:name="Medium Grid 3 Accent 1" w:uiPriority="69"/>
-    <w:lsdException w:name="Dark List Accent 1" w:uiPriority="70"/>
-    <w:lsdException w:name="Colorful Shading Accent 1" w:uiPriority="71"/>
-    <w:lsdException w:name="Colorful List Accent 1" w:uiPriority="72"/>
-    <w:lsdException w:name="Colorful Grid Accent 1" w:uiPriority="73"/>
-    <w:lsdException w:name="Light Shading Accent 2" w:uiPriority="60"/>
-    <w:lsdException w:name="Light List Accent 2" w:uiPriority="61"/>
-    <w:lsdException w:name="Light Grid Accent 2" w:uiPriority="62"/>
-    <w:lsdException w:name="Medium Shading 1 Accent 2" w:uiPriority="63"/>
-    <w:lsdException w:name="Medium Shading 2 Accent 2" w:uiPriority="64"/>
-    <w:lsdException w:name="Medium List 1 Accent 2" w:uiPriority="65"/>
-    <w:lsdException w:name="Medium List 2 Accent 2" w:uiPriority="66"/>
-    <w:lsdException w:name="Medium Grid 1 Accent 2" w:uiPriority="67"/>
-    <w:lsdException w:name="Medium Grid 2 Accent 2" w:uiPriority="68"/>
-    <w:lsdException w:name="Medium Grid 3 Accent 2" w:uiPriority="69"/>
-    <w:lsdException w:name="Dark List Accent 2" w:uiPriority="70"/>
-    <w:lsdException w:name="Colorful Shading Accent 2" w:uiPriority="71"/>
-    <w:lsdException w:name="Colorful List Accent 2" w:uiPriority="72"/>
-    <w:lsdException w:name="Colorful Grid Accent 2" w:uiPriority="73"/>
-    <w:lsdException w:name="Light Shading Accent 3" w:uiPriority="60"/>
-    <w:lsdException w:name="Light List Accent 3" w:uiPriority="61"/>
-    <w:lsdException w:name="Light Grid Accent 3" w:uiPriority="62"/>
-    <w:lsdException w:name="Medium Shading 1 Accent 3" w:uiPriority="63"/>
-    <w:lsdException w:name="Medium Shading 2 Accent 3" w:uiPriority="64"/>
-    <w:lsdException w:name="Medium List 1 Accent 3" w:uiPriority="65"/>
-    <w:lsdException w:name="Medium List 2 Accent 3" w:uiPriority="66"/>
-    <w:lsdException w:name="Medium Grid 1 Accent 3" w:uiPriority="67"/>
-    <w:lsdException w:name="Medium Grid 2 Accent 3" w:uiPriority="68"/>
-    <w:lsdException w:name="Medium Grid 3 Accent 3" w:uiPriority="69"/>
-    <w:lsdException w:name="Dark List Accent 3" w:uiPriority="70"/>
-    <w:lsdException w:name="Colorful Shading Accent 3" w:uiPriority="71"/>
-    <w:lsdException w:name="Colorful List Accent 3" w:uiPriority="72"/>
-    <w:lsdException w:name="Colorful Grid Accent 3" w:uiPriority="73"/>
-    <w:lsdException w:name="Light Shading Accent 4" w:uiPriority="60"/>
-    <w:lsdException w:name="Light List Accent 4" w:uiPriority="61"/>
-    <w:lsdException w:name="Light Grid Accent 4" w:uiPriority="62"/>
-    <w:lsdException w:name="Medium Shading 1 Accent 4" w:uiPriority="63"/>
-    <w:lsdException w:name="Medium Shading 2 Accent 4" w:uiPriority="64"/>
-    <w:lsdException w:name="Medium List 1 Accent 4" w:uiPriority="65"/>
-    <w:lsdException w:name="Medium List 2 Accent 4" w:uiPriority="66"/>
-    <w:lsdException w:name="Medium Grid 1 Accent 4" w:uiPriority="67"/>
-    <w:lsdException w:name="Medium Grid 2 Accent 4" w:uiPriority="68"/>
-    <w:lsdException w:name="Medium Grid 3 Accent 4" w:uiPriority="69"/>
-    <w:lsdException w:name="Dark List Accent 4" w:uiPriority="70"/>
-    <w:lsdException w:name="Colorful Shading Accent 4" w:uiPriority="71"/>
-    <w:lsdException w:name="Colorful List Accent 4" w:uiPriority="72"/>
-    <w:lsdException w:name="Colorful Grid Accent 4" w:uiPriority="73"/>
-    <w:lsdException w:name="Light Shading Accent 5" w:uiPriority="60"/>
-    <w:lsdException w:name="Light List Accent 5" w:uiPriority="61"/>
-    <w:lsdException w:name="Light Grid Accent 5" w:uiPriority="62"/>
-    <w:lsdException w:name="Medium Shading 1 Accent 5" w:uiPriority="63"/>
-    <w:lsdException w:name="Medium Shading 2 Accent 5" w:uiPriority="64"/>
-    <w:lsdException w:name="Medium List 1 Accent 5" w:uiPriority="65"/>
-    <w:lsdException w:name="Medium List 2 Accent 5" w:uiPriority="66"/>
-    <w:lsdException w:name="Medium Grid 1 Accent 5" w:uiPriority="67"/>
-    <w:lsdException w:name="Medium Grid 2 Accent 5" w:uiPriority="68"/>
-    <w:lsdException w:name="Medium Grid 3 Accent 5" w:uiPriority="69"/>
-    <w:lsdException w:name="Dark List Accent 5" w:uiPriority="70"/>
-    <w:lsdException w:name="Colorful Shading Accent 5" w:uiPriority="71"/>
-    <w:lsdException w:name="Colorful List Accent 5" w:uiPriority="72"/>
-    <w:lsdException w:name="Colorful Grid Accent 5" w:uiPriority="73"/>
-    <w:lsdException w:name="Light Shading Accent 6" w:uiPriority="60"/>
-    <w:lsdException w:name="Light List Accent 6" w:uiPriority="61"/>
-    <w:lsdException w:name="Light Grid Accent 6" w:uiPriority="62"/>
-    <w:lsdException w:name="Medium Shading 1 Accent 6" w:uiPriority="63"/>
-    <w:lsdException w:name="Medium Shading 2 Accent 6" w:uiPriority="64"/>
-    <w:lsdException w:name="Medium List 1 Accent 6" w:uiPriority="65"/>
-    <w:lsdException w:name="Medium List 2 Accent 6" w:uiPriority="66"/>
-    <w:lsdException w:name="Medium Grid 1 Accent 6" w:uiPriority="67"/>
-    <w:lsdException w:name="Medium Grid 2 Accent 6" w:uiPriority="68"/>
-    <w:lsdException w:name="Medium Grid 3 Accent 6" w:uiPriority="69"/>
-    <w:lsdException w:name="Dark List Accent 6" w:uiPriority="70"/>
-    <w:lsdException w:name="Colorful Shading Accent 6" w:uiPriority="71"/>
-    <w:lsdException w:name="Colorful List Accent 6" w:uiPriority="72"/>
-    <w:lsdException w:name="Colorful Grid Accent 6" w:uiPriority="73"/>
-    <w:lsdException w:name="Subtle Emphasis" w:uiPriority="19" w:qFormat="1"/>
-    <w:lsdException w:name="Intense Emphasis" w:uiPriority="21" w:qFormat="1"/>
-    <w:lsdException w:name="Subtle Reference" w:uiPriority="31" w:qFormat="1"/>
-    <w:lsdException w:name="Intense Reference" w:uiPriority="32" w:qFormat="1"/>
-    <w:lsdException w:name="Book Title" w:uiPriority="33" w:qFormat="1"/>
-    <w:lsdException w:name="Bibliography" w:semiHidden="1" w:uiPriority="37" w:unhideWhenUsed="1"/>
-    <w:lsdException w:name="TOC Heading" w:semiHidden="1" w:uiPriority="39" w:unhideWhenUsed="1" w:qFormat="1"/>
-    <w:lsdException w:name="Plain Table 1" w:uiPriority="41"/>
-    <w:lsdException w:name="Plain Table 2" w:uiPriority="42"/>
-    <w:lsdException w:name="Plain Table 3" w:uiPriority="43"/>
-    <w:lsdException w:name="Plain Table 4" w:uiPriority="44"/>
-    <w:lsdException w:name="Plain Table 5" w:uiPriority="45"/>
-    <w:lsdException w:name="Grid Table Light" w:uiPriority="40"/>
-    <w:lsdException w:name="Grid Table 1 Light" w:uiPriority="46"/>
-    <w:lsdException w:name="Grid Table 2" w:uiPriority="47"/>
-    <w:lsdException w:name="Grid Table 3" w:uiPriority="48"/>
-    <w:lsdException w:name="Grid Table 4" w:uiPriority="49"/>
-    <w:lsdException w:name="Grid Table 5 Dark" w:uiPriority="50"/>
-    <w:lsdException w:name="Grid Table 6 Colorful" w:uiPriority="51"/>
-    <w:lsdException w:name="Grid Table 7 Colorful" w:uiPriority="52"/>
-    <w:lsdException w:name="Grid Table 1 Light Accent 1" w:uiPriority="46"/>
-    <w:lsdException w:name="Grid Table 2 Accent 1" w:uiPriority="47"/>
-    <w:lsdException w:name="Grid Table 3 Accent 1" w:uiPriority="48"/>
-    <w:lsdException w:name="Grid Table 4 Accent 1" w:uiPriority="49"/>
-    <w:lsdException w:name="Grid Table 5 Dark Accent 1" w:uiPriority="50"/>
-    <w:lsdException w:name="Grid Table 6 Colorful Accent 1" w:uiPriority="51"/>
-    <w:lsdException w:name="Grid Table 7 Colorful Accent 1" w:uiPriority="52"/>
-    <w:lsdException w:name="Grid Table 1 Light Accent 2" w:uiPriority="46"/>
-    <w:lsdException w:name="Grid Table 2 Accent 2" w:uiPriority="47"/>
-    <w:lsdException w:name="Grid Table 3 Accent 2" w:uiPriority="48"/>
-    <w:lsdException w:name="Grid Table 4 Accent 2" w:uiPriority="49"/>
-    <w:lsdException w:name="Grid Table 5 Dark Accent 2" w:uiPriority="50"/>
-    <w:lsdException w:name="Grid Table 6 Colorful Accent 2" w:uiPriority="51"/>
-    <w:lsdException w:name="Grid Table 7 Colorful Accent 2" w:uiPriority="52"/>
-    <w:lsdException w:name="Grid Table 1 Light Accent 3" w:uiPriority="46"/>
-    <w:lsdException w:name="Grid Table 2 Accent 3" w:uiPriority="47"/>
-    <w:lsdException w:name="Grid Table 3 Accent 3" w:uiPriority="48"/>
-    <w:lsdException w:name="Grid Table 4 Accent 3" w:uiPriority="49"/>
-    <w:lsdException w:name="Grid Table 5 Dark Accent 3" w:uiPriority="50"/>
-    <w:lsdException w:name="Grid Table 6 Colorful Accent 3" w:uiPriority="51"/>
-    <w:lsdException w:name="Grid Table 7 Colorful Accent 3" w:uiPriority="52"/>
-    <w:lsdException w:name="Grid Table 1 Light Accent 4" w:uiPriority="46"/>
-    <w:lsdException w:name="Grid Table 2 Accent 4" w:uiPriority="47"/>
-    <w:lsdException w:name="Grid Table 3 Accent 4" w:uiPriority="48"/>
-    <w:lsdException w:name="Grid Table 4 Accent 4" w:uiPriority="49"/>
-    <w:lsdException w:name="Grid Table 5 Dark Accent 4" w:uiPriority="50"/>
-    <w:lsdException w:name="Grid Table 6 Colorful Accent 4" w:uiPriority="51"/>
-    <w:lsdException w:name="Grid Table 7 Colorful Accent 4" w:uiPriority="52"/>
-    <w:lsdException w:name="Grid Table 1 Light Accent 5" w:uiPriority="46"/>
-    <w:lsdException w:name="Grid Table 2 Accent 5" w:uiPriority="47"/>
-    <w:lsdException w:name="Grid Table 3 Accent 5" w:uiPriority="48"/>
-    <w:lsdException w:name="Grid Table 4 Accent 5" w:uiPriority="49"/>
-    <w:lsdException w:name="Grid Table 5 Dark Accent 5" w:uiPriority="50"/>
-    <w:lsdException w:name="Grid Table 6 Colorful Accent 5" w:uiPriority="51"/>
-    <w:lsdException w:name="Grid Table 7 Colorful Accent 5" w:uiPriority="52"/>
-    <w:lsdException w:name="Grid Table 1 Light Accent 6" w:uiPriority="46"/>
-    <w:lsdException w:name="Grid Table 2 Accent 6" w:uiPriority="47"/>
-    <w:lsdException w:name="Grid Table 3 Accent 6" w:uiPriority="48"/>
-    <w:lsdException w:name="Grid Table 4 Accent 6" w:uiPriority="49"/>
-    <w:lsdException w:name="Grid Table 5 Dark Accent 6" w:uiPriority="50"/>
-    <w:lsdException w:name="Grid Table 6 Colorful Accent 6" w:uiPriority="51"/>
-    <w:lsdException w:name="Grid Table 7 Colorful Accent 6" w:uiPriority="52"/>
-    <w:lsdException w:name="List Table 1 Light" w:uiPriority="46"/>
-    <w:lsdException w:name="List Table 2" w:uiPriority="47"/>
-    <w:lsdException w:name="List Table 3" w:uiPriority="48"/>
-    <w:lsdException w:name="List Table 4" w:uiPriority="49"/>
-    <w:lsdException w:name="List Table 5 Dark" w:uiPriority="50"/>
-    <w:lsdException w:name="List Table 6 Colorful" w:uiPriority="51"/>
-    <w:lsdException w:name="List Table 7 Colorful" w:uiPriority="52"/>
-    <w:lsdException w:name="List Table 1 Light Accent 1" w:uiPriority="46"/>
-    <w:lsdException w:name="List Table 2 Accent 1" w:uiPriority="47"/>
-    <w:lsdException w:name="List Table 3 Accent 1" w:uiPriority="48"/>
-    <w:lsdException w:name="List Table 4 Accent 1" w:uiPriority="49"/>
-    <w:lsdException w:name="List Table 5 Dark Accent 1" w:uiPriority="50"/>
-    <w:lsdException w:name="List Table 6 Colorful Accent 1" w:uiPriority="51"/>
-    <w:lsdException w:name="List Table 7 Colorful Accent 1" w:uiPriority="52"/>
-    <w:lsdException w:name="List Table 1 Light Accent 2" w:uiPriority="46"/>
-    <w:lsdException w:name="List Table 2 Accent 2" w:uiPriority="47"/>
-    <w:lsdException w:name="List Table 3 Accent 2" w:uiPriority="48"/>
-    <w:lsdException w:name="List Table 4 Accent 2" w:uiPriority="49"/>
-    <w:lsdException w:name="List Table 5 Dark Accent 2" w:uiPriority="50"/>
-    <w:lsdException w:name="List Table 6 Colorful Accent 2" w:uiPriority="51"/>
-    <w:lsdException w:name="List Table 7 Colorful Accent 2" w:uiPriority="52"/>
-    <w:lsdException w:name="List Table 1 Light Accent 3" w:uiPriority="46"/>
-    <w:lsdException w:name="List Table 2 Accent 3" w:uiPriority="47"/>
-    <w:lsdException w:name="List Table 3 Accent 3" w:uiPriority="48"/>
-    <w:lsdException w:name="List Table 4 Accent 3" w:uiPriority="49"/>
-    <w:lsdException w:name="List Table 5 Dark Accent 3" w:uiPriority="50"/>
-    <w:lsdException w:name="List Table 6 Colorful Accent 3" w:uiPriority="51"/>
-    <w:lsdException w:name="List Table 7 Colorful Accent 3" w:uiPriority="52"/>
-    <w:lsdException w:name="List Table 1 Light Accent 4" w:uiPriority="46"/>
-    <w:lsdException w:name="List Table 2 Accent 4" w:uiPriority="47"/>
-    <w:lsdException w:name="List Table 3 Accent 4" w:uiPriority="48"/>
-    <w:lsdException w:name="List Table 4 Accent 4" w:uiPriority="49"/>
-    <w:lsdException w:name="List Table 5 Dark Accent 4" w:uiPriority="50"/>
-    <w:lsdException w:name="List Table 6 Colorful Accent 4" w:uiPriority="51"/>
-    <w:lsdException w:name="List Table 7 Colorful Accent 4" w:uiPriority="52"/>
-    <w:lsdException w:name="List Table 1 Light Accent 5" w:uiPriority="46"/>
-    <w:lsdException w:name="List Table 2 Accent 5" w:uiPriority="47"/>
-    <w:lsdException w:name="List Table 3 Accent 5" w:uiPriority="48"/>
-    <w:lsdException w:name="List Table 4 Accent 5" w:uiPriority="49"/>
-    <w:lsdException w:name="List Table 5 Dark Accent 5" w:uiPriority="50"/>
-    <w:lsdException w:name="List Table 6 Colorful Accent 5" w:uiPriority="51"/>
-    <w:lsdException w:name="List Table 7 Colorful Accent 5" w:uiPriority="52"/>
-    <w:lsdException w:name="List Table 1 Light Accent 6" w:uiPriority="46"/>
-    <w:lsdException w:name="List Table 2 Accent 6" w:uiPriority="47"/>
-    <w:lsdException w:name="List Table 3 Accent 6" w:uiPriority="48"/>
-    <w:lsdException w:name="List Table 4 Accent 6" w:uiPriority="49"/>
-    <w:lsdException w:name="List Table 5 Dark Accent 6" w:uiPriority="50"/>
-    <w:lsdException w:name="List Table 6 Colorful Accent 6" w:uiPriority="51"/>
-    <w:lsdException w:name="List Table 7 Colorful Accent 6" w:uiPriority="52"/>
-    <w:lsdException w:name="Mention" w:semiHidden="1" w:unhideWhenUsed="1"/>
-    <w:lsdException w:name="Smart Hyperlink" w:semiHidden="1" w:unhideWhenUsed="1"/>
-    <w:lsdException w:name="Hashtag" w:semiHidden="1" w:unhideWhenUsed="1"/>
-    <w:lsdException w:name="Unresolved Mention" w:semiHidden="1" w:unhideWhenUsed="1"/>
-    <w:lsdException w:name="Smart Link" w:semiHidden="1" w:unhideWhenUsed="1"/>
+  <w:latentStyles w:defLockedState="0" w:defUIPriority="99" w:defSemiHidden="1" w:defUnhideWhenUsed="1" w:defQFormat="0" w:count="267">
+    <w:lsdException w:name="Normal" w:semiHidden="0" w:uiPriority="0" w:unhideWhenUsed="0" w:qFormat="1"/>
+    <w:lsdException w:name="heading 1" w:semiHidden="0" w:uiPriority="9" w:unhideWhenUsed="0" w:qFormat="1"/>
+    <w:lsdException w:name="heading 2" w:uiPriority="9" w:qFormat="1"/>
+    <w:lsdException w:name="heading 3" w:uiPriority="9" w:qFormat="1"/>
+    <w:lsdException w:name="heading 4" w:uiPriority="9" w:qFormat="1"/>
+    <w:lsdException w:name="heading 5" w:uiPriority="9" w:qFormat="1"/>
+    <w:lsdException w:name="heading 6" w:uiPriority="9" w:qFormat="1"/>
+    <w:lsdException w:name="heading 7" w:uiPriority="9" w:qFormat="1"/>
+    <w:lsdException w:name="heading 8" w:uiPriority="9" w:qFormat="1"/>
+    <w:lsdException w:name="heading 9" w:uiPriority="9" w:qFormat="1"/>
+    <w:lsdException w:name="toc 1" w:uiPriority="39"/>
+    <w:lsdException w:name="toc 2" w:uiPriority="39"/>
+    <w:lsdException w:name="toc 3" w:uiPriority="39"/>
+    <w:lsdException w:name="toc 4" w:uiPriority="39"/>
+    <w:lsdException w:name="toc 5" w:uiPriority="39"/>
+    <w:lsdException w:name="toc 6" w:uiPriority="39"/>
+    <w:lsdException w:name="toc 7" w:uiPriority="39"/>
+    <w:lsdException w:name="toc 8" w:uiPriority="39"/>
+    <w:lsdException w:name="toc 9" w:uiPriority="39"/>
+    <w:lsdException w:name="caption" w:uiPriority="35" w:qFormat="1"/>
+    <w:lsdException w:name="Title" w:semiHidden="0" w:uiPriority="10" w:unhideWhenUsed="0" w:qFormat="1"/>
+    <w:lsdException w:name="Default Paragraph Font" w:uiPriority="1"/>
+    <w:lsdException w:name="Subtitle" w:semiHidden="0" w:uiPriority="11" w:unhideWhenUsed="0" w:qFormat="1"/>
+    <w:lsdException w:name="Strong" w:semiHidden="0" w:uiPriority="22" w:unhideWhenUsed="0" w:qFormat="1"/>
+    <w:lsdException w:name="Emphasis" w:semiHidden="0" w:uiPriority="20" w:unhideWhenUsed="0" w:qFormat="1"/>
+    <w:lsdException w:name="Table Grid" w:semiHidden="0" w:uiPriority="39" w:unhideWhenUsed="0"/>
+    <w:lsdException w:name="Placeholder Text" w:unhideWhenUsed="0"/>
+    <w:lsdException w:name="No Spacing" w:semiHidden="0" w:uiPriority="1" w:unhideWhenUsed="0" w:qFormat="1"/>
+    <w:lsdException w:name="Light Shading" w:semiHidden="0" w:uiPriority="60" w:unhideWhenUsed="0"/>
+    <w:lsdException w:name="Light List" w:semiHidden="0" w:uiPriority="61" w:unhideWhenUsed="0"/>
+    <w:lsdException w:name="Light Grid" w:semiHidden="0" w:uiPriority="62" w:unhideWhenUsed="0"/>
+    <w:lsdException w:name="Medium Shading 1" w:semiHidden="0" w:uiPriority="63" w:unhideWhenUsed="0"/>
+    <w:lsdException w:name="Medium Shading 2" w:semiHidden="0" w:uiPriority="64" w:unhideWhenUsed="0"/>
+    <w:lsdException w:name="Medium List 1" w:semiHidden="0" w:uiPriority="65" w:unhideWhenUsed="0"/>
+    <w:lsdException w:name="Medium List 2" w:semiHidden="0" w:uiPriority="66" w:unhideWhenUsed="0"/>
+    <w:lsdException w:name="Medium Grid 1" w:semiHidden="0" w:uiPriority="67" w:unhideWhenUsed="0"/>
+    <w:lsdException w:name="Medium Grid 2" w:semiHidden="0" w:uiPriority="68" w:unhideWhenUsed="0"/>
+    <w:lsdException w:name="Medium Grid 3" w:semiHidden="0" w:uiPriority="69" w:unhideWhenUsed="0"/>
+    <w:lsdException w:name="Dark List" w:semiHidden="0" w:uiPriority="70" w:unhideWhenUsed="0"/>
+    <w:lsdException w:name="Colorful Shading" w:semiHidden="0" w:uiPriority="71" w:unhideWhenUsed="0"/>
+    <w:lsdException w:name="Colorful List" w:semiHidden="0" w:uiPriority="72" w:unhideWhenUsed="0"/>
+    <w:lsdException w:name="Colorful Grid" w:semiHidden="0" w:uiPriority="73" w:unhideWhenUsed="0"/>
+    <w:lsdException w:name="Light Shading Accent 1" w:semiHidden="0" w:uiPriority="60" w:unhideWhenUsed="0"/>
+    <w:lsdException w:name="Light List Accent 1" w:semiHidden="0" w:uiPriority="61" w:unhideWhenUsed="0"/>
+    <w:lsdException w:name="Light Grid Accent 1" w:semiHidden="0" w:uiPriority="62" w:unhideWhenUsed="0"/>
+    <w:lsdException w:name="Medium Shading 1 Accent 1" w:semiHidden="0" w:uiPriority="63" w:unhideWhenUsed="0"/>
+    <w:lsdException w:name="Medium Shading 2 Accent 1" w:semiHidden="0" w:uiPriority="64" w:unhideWhenUsed="0"/>
+    <w:lsdException w:name="Medium List 1 Accent 1" w:semiHidden="0" w:uiPriority="65" w:unhideWhenUsed="0"/>
+    <w:lsdException w:name="Revision" w:unhideWhenUsed="0"/>
+    <w:lsdException w:name="List Paragraph" w:semiHidden="0" w:uiPriority="34" w:unhideWhenUsed="0" w:qFormat="1"/>
+    <w:lsdException w:name="Quote" w:semiHidden="0" w:uiPriority="29" w:unhideWhenUsed="0" w:qFormat="1"/>
+    <w:lsdException w:name="Intense Quote" w:semiHidden="0" w:uiPriority="30" w:unhideWhenUsed="0" w:qFormat="1"/>
+    <w:lsdException w:name="Medium List 2 Accent 1" w:semiHidden="0" w:uiPriority="66" w:unhideWhenUsed="0"/>
+    <w:lsdException w:name="Medium Grid 1 Accent 1" w:semiHidden="0" w:uiPriority="67" w:unhideWhenUsed="0"/>
+    <w:lsdException w:name="Medium Grid 2 Accent 1" w:semiHidden="0" w:uiPriority="68" w:unhideWhenUsed="0"/>
+    <w:lsdException w:name="Medium Grid 3 Accent 1" w:semiHidden="0" w:uiPriority="69" w:unhideWhenUsed="0"/>
+    <w:lsdException w:name="Dark List Accent 1" w:semiHidden="0" w:uiPriority="70" w:unhideWhenUsed="0"/>
+    <w:lsdException w:name="Colorful Shading Accent 1" w:semiHidden="0" w:uiPriority="71" w:unhideWhenUsed="0"/>
+    <w:lsdException w:name="Colorful List Accent 1" w:semiHidden="0" w:uiPriority="72" w:unhideWhenUsed="0"/>
+    <w:lsdException w:name="Colorful Grid Accent 1" w:semiHidden="0" w:uiPriority="73" w:unhideWhenUsed="0"/>
+    <w:lsdException w:name="Light Shading Accent 2" w:semiHidden="0" w:uiPriority="60" w:unhideWhenUsed="0"/>
+    <w:lsdException w:name="Light List Accent 2" w:semiHidden="0" w:uiPriority="61" w:unhideWhenUsed="0"/>
+    <w:lsdException w:name="Light Grid Accent 2" w:semiHidden="0" w:uiPriority="62" w:unhideWhenUsed="0"/>
+    <w:lsdException w:name="Medium Shading 1 Accent 2" w:semiHidden="0" w:uiPriority="63" w:unhideWhenUsed="0"/>
+    <w:lsdException w:name="Medium Shading 2 Accent 2" w:semiHidden="0" w:uiPriority="64" w:unhideWhenUsed="0"/>
+    <w:lsdException w:name="Medium List 1 Accent 2" w:semiHidden="0" w:uiPriority="65" w:unhideWhenUsed="0"/>
+    <w:lsdException w:name="Medium List 2 Accent 2" w:semiHidden="0" w:uiPriority="66" w:unhideWhenUsed="0"/>
+    <w:lsdException w:name="Medium Grid 1 Accent 2" w:semiHidden="0" w:uiPriority="67" w:unhideWhenUsed="0"/>
+    <w:lsdException w:name="Medium Grid 2 Accent 2" w:semiHidden="0" w:uiPriority="68" w:unhideWhenUsed="0"/>
+    <w:lsdException w:name="Medium Grid 3 Accent 2" w:semiHidden="0" w:uiPriority="69" w:unhideWhenUsed="0"/>
+    <w:lsdException w:name="Dark List Accent 2" w:semiHidden="0" w:uiPriority="70" w:unhideWhenUsed="0"/>
+    <w:lsdException w:name="Colorful Shading Accent 2" w:semiHidden="0" w:uiPriority="71" w:unhideWhenUsed="0"/>
+    <w:lsdException w:name="Colorful List Accent 2" w:semiHidden="0" w:uiPriority="72" w:unhideWhenUsed="0"/>
+    <w:lsdException w:name="Colorful Grid Accent 2" w:semiHidden="0" w:uiPriority="73" w:unhideWhenUsed="0"/>
+    <w:lsdException w:name="Light Shading Accent 3" w:semiHidden="0" w:uiPriority="60" w:unhideWhenUsed="0"/>
+    <w:lsdException w:name="Light List Accent 3" w:semiHidden="0" w:uiPriority="61" w:unhideWhenUsed="0"/>
+    <w:lsdException w:name="Light Grid Accent 3" w:semiHidden="0" w:uiPriority="62" w:unhideWhenUsed="0"/>
+    <w:lsdException w:name="Medium Shading 1 Accent 3" w:semiHidden="0" w:uiPriority="63" w:unhideWhenUsed="0"/>
+    <w:lsdException w:name="Medium Shading 2 Accent 3" w:semiHidden="0" w:uiPriority="64" w:unhideWhenUsed="0"/>
+    <w:lsdException w:name="Medium List 1 Accent 3" w:semiHidden="0" w:uiPriority="65" w:unhideWhenUsed="0"/>
+    <w:lsdException w:name="Medium List 2 Accent 3" w:semiHidden="0" w:uiPriority="66" w:unhideWhenUsed="0"/>
+    <w:lsdException w:name="Medium Grid 1 Accent 3" w:semiHidden="0" w:uiPriority="67" w:unhideWhenUsed="0"/>
+    <w:lsdException w:name="Medium Grid 2 Accent 3" w:semiHidden="0" w:uiPriority="68" w:unhideWhenUsed="0"/>
+    <w:lsdException w:name="Medium Grid 3 Accent 3" w:semiHidden="0" w:uiPriority="69" w:unhideWhenUsed="0"/>
+    <w:lsdException w:name="Dark List Accent 3" w:semiHidden="0" w:uiPriority="70" w:unhideWhenUsed="0"/>
+    <w:lsdException w:name="Colorful Shading Accent 3" w:semiHidden="0" w:uiPriority="71" w:unhideWhenUsed="0"/>
+    <w:lsdException w:name="Colorful List Accent 3" w:semiHidden="0" w:uiPriority="72" w:unhideWhenUsed="0"/>
+    <w:lsdException w:name="Colorful Grid Accent 3" w:semiHidden="0" w:uiPriority="73" w:unhideWhenUsed="0"/>
+    <w:lsdException w:name="Light Shading Accent 4" w:semiHidden="0" w:uiPriority="60" w:unhideWhenUsed="0"/>
+    <w:lsdException w:name="Light List Accent 4" w:semiHidden="0" w:uiPriority="61" w:unhideWhenUsed="0"/>
+    <w:lsdException w:name="Light Grid Accent 4" w:semiHidden="0" w:uiPriority="62" w:unhideWhenUsed="0"/>
+    <w:lsdException w:name="Medium Shading 1 Accent 4" w:semiHidden="0" w:uiPriority="63" w:unhideWhenUsed="0"/>
+    <w:lsdException w:name="Medium Shading 2 Accent 4" w:semiHidden="0" w:uiPriority="64" w:unhideWhenUsed="0"/>
+    <w:lsdException w:name="Medium List 1 Accent 4" w:semiHidden="0" w:uiPriority="65" w:unhideWhenUsed="0"/>
+    <w:lsdException w:name="Medium List 2 Accent 4" w:semiHidden="0" w:uiPriority="66" w:unhideWhenUsed="0"/>
+    <w:lsdException w:name="Medium Grid 1 Accent 4" w:semiHidden="0" w:uiPriority="67" w:unhideWhenUsed="0"/>
+    <w:lsdException w:name="Medium Grid 2 Accent 4" w:semiHidden="0" w:uiPriority="68" w:unhideWhenUsed="0"/>
+    <w:lsdException w:name="Medium Grid 3 Accent 4" w:semiHidden="0" w:uiPriority="69" w:unhideWhenUsed="0"/>
+    <w:lsdException w:name="Dark List Accent 4" w:semiHidden="0" w:uiPriority="70" w:unhideWhenUsed="0"/>
+    <w:lsdException w:name="Colorful Shading Accent 4" w:semiHidden="0" w:uiPriority="71" w:unhideWhenUsed="0"/>
+    <w:lsdException w:name="Colorful List Accent 4" w:semiHidden="0" w:uiPriority="72" w:unhideWhenUsed="0"/>
+    <w:lsdException w:name="Colorful Grid Accent 4" w:semiHidden="0" w:uiPriority="73" w:unhideWhenUsed="0"/>
+    <w:lsdException w:name="Light Shading Accent 5" w:semiHidden="0" w:uiPriority="60" w:unhideWhenUsed="0"/>
+    <w:lsdException w:name="Light List Accent 5" w:semiHidden="0" w:uiPriority="61" w:unhideWhenUsed="0"/>
+    <w:lsdException w:name="Light Grid Accent 5" w:semiHidden="0" w:uiPriority="62" w:unhideWhenUsed="0"/>
+    <w:lsdException w:name="Medium Shading 1 Accent 5" w:semiHidden="0" w:uiPriority="63" w:unhideWhenUsed="0"/>
+    <w:lsdException w:name="Medium Shading 2 Accent 5" w:semiHidden="0" w:uiPriority="64" w:unhideWhenUsed="0"/>
+    <w:lsdException w:name="Medium List 1 Accent 5" w:semiHidden="0" w:uiPriority="65" w:unhideWhenUsed="0"/>
+    <w:lsdException w:name="Medium List 2 Accent 5" w:semiHidden="0" w:uiPriority="66" w:unhideWhenUsed="0"/>
+    <w:lsdException w:name="Medium Grid 1 Accent 5" w:semiHidden="0" w:uiPriority="67" w:unhideWhenUsed="0"/>
+    <w:lsdException w:name="Medium Grid 2 Accent 5" w:semiHidden="0" w:uiPriority="68" w:unhideWhenUsed="0"/>
+    <w:lsdException w:name="Medium Grid 3 Accent 5" w:semiHidden="0" w:uiPriority="69" w:unhideWhenUsed="0"/>
+    <w:lsdException w:name="Dark List Accent 5" w:semiHidden="0" w:uiPriority="70" w:unhideWhenUsed="0"/>
+    <w:lsdException w:name="Colorful Shading Accent 5" w:semiHidden="0" w:uiPriority="71" w:unhideWhenUsed="0"/>
+    <w:lsdException w:name="Colorful List Accent 5" w:semiHidden="0" w:uiPriority="72" w:unhideWhenUsed="0"/>
+    <w:lsdException w:name="Colorful Grid Accent 5" w:semiHidden="0" w:uiPriority="73" w:unhideWhenUsed="0"/>
+    <w:lsdException w:name="Light Shading Accent 6" w:semiHidden="0" w:uiPriority="60" w:unhideWhenUsed="0"/>
+    <w:lsdException w:name="Light List Accent 6" w:semiHidden="0" w:uiPriority="61" w:unhideWhenUsed="0"/>
+    <w:lsdException w:name="Light Grid Accent 6" w:semiHidden="0" w:uiPriority="62" w:unhideWhenUsed="0"/>
+    <w:lsdException w:name="Medium Shading 1 Accent 6" w:semiHidden="0" w:uiPriority="63" w:unhideWhenUsed="0"/>
+    <w:lsdException w:name="Medium Shading 2 Accent 6" w:semiHidden="0" w:uiPriority="64" w:unhideWhenUsed="0"/>
+    <w:lsdException w:name="Medium List 1 Accent 6" w:semiHidden="0" w:uiPriority="65" w:unhideWhenUsed="0"/>
+    <w:lsdException w:name="Medium List 2 Accent 6" w:semiHidden="0" w:uiPriority="66" w:unhideWhenUsed="0"/>
+    <w:lsdException w:name="Medium Grid 1 Accent 6" w:semiHidden="0" w:uiPriority="67" w:unhideWhenUsed="0"/>
+    <w:lsdException w:name="Medium Grid 2 Accent 6" w:semiHidden="0" w:uiPriority="68" w:unhideWhenUsed="0"/>
+    <w:lsdException w:name="Medium Grid 3 Accent 6" w:semiHidden="0" w:uiPriority="69" w:unhideWhenUsed="0"/>
+    <w:lsdException w:name="Dark List Accent 6" w:semiHidden="0" w:uiPriority="70" w:unhideWhenUsed="0"/>
+    <w:lsdException w:name="Colorful Shading Accent 6" w:semiHidden="0" w:uiPriority="71" w:unhideWhenUsed="0"/>
+    <w:lsdException w:name="Colorful List Accent 6" w:semiHidden="0" w:uiPriority="72" w:unhideWhenUsed="0"/>
+    <w:lsdException w:name="Colorful Grid Accent 6" w:semiHidden="0" w:uiPriority="73" w:unhideWhenUsed="0"/>
+    <w:lsdException w:name="Subtle Emphasis" w:semiHidden="0" w:uiPriority="19" w:unhideWhenUsed="0" w:qFormat="1"/>
+    <w:lsdException w:name="Intense Emphasis" w:semiHidden="0" w:uiPriority="21" w:unhideWhenUsed="0" w:qFormat="1"/>
+    <w:lsdException w:name="Subtle Reference" w:semiHidden="0" w:uiPriority="31" w:unhideWhenUsed="0" w:qFormat="1"/>
+    <w:lsdException w:name="Intense Reference" w:semiHidden="0" w:uiPriority="32" w:unhideWhenUsed="0" w:qFormat="1"/>
+    <w:lsdException w:name="Book Title" w:semiHidden="0" w:uiPriority="33" w:unhideWhenUsed="0" w:qFormat="1"/>
+    <w:lsdException w:name="Bibliography" w:uiPriority="37"/>
+    <w:lsdException w:name="TOC Heading" w:uiPriority="39" w:qFormat="1"/>
   </w:latentStyles>
   <w:style w:type="paragraph" w:default="1" w:styleId="Normal">
     <w:name w:val="Normal"/>
@@ -5448,6 +5181,7 @@
       <w:spacing w:after="0" w:line="240" w:lineRule="auto"/>
     </w:pPr>
     <w:tblPr>
+      <w:tblInd w:w="0" w:type="dxa"/>
       <w:tblBorders>
         <w:top w:val="single" w:sz="4" w:space="0" w:color="000000" w:themeColor="text1"/>
         <w:left w:val="single" w:sz="4" w:space="0" w:color="000000" w:themeColor="text1"/>
@@ -5456,9 +5190,15 @@
         <w:insideH w:val="single" w:sz="4" w:space="0" w:color="000000" w:themeColor="text1"/>
         <w:insideV w:val="single" w:sz="4" w:space="0" w:color="000000" w:themeColor="text1"/>
       </w:tblBorders>
+      <w:tblCellMar>
+        <w:top w:w="0" w:type="dxa"/>
+        <w:left w:w="108" w:type="dxa"/>
+        <w:bottom w:w="0" w:type="dxa"/>
+        <w:right w:w="108" w:type="dxa"/>
+      </w:tblCellMar>
     </w:tblPr>
   </w:style>
-  <w:style w:type="table" w:styleId="TabeladeGrade4-nfase1">
+  <w:style w:type="table" w:customStyle="1" w:styleId="GridTable4Accent1">
     <w:name w:val="Grid Table 4 Accent 1"/>
     <w:basedOn w:val="Tabelanormal"/>
     <w:uiPriority w:val="49"/>
@@ -5468,6 +5208,7 @@
     <w:tblPr>
       <w:tblStyleRowBandSize w:val="1"/>
       <w:tblStyleColBandSize w:val="1"/>
+      <w:tblInd w:w="0" w:type="dxa"/>
       <w:tblBorders>
         <w:top w:val="single" w:sz="4" w:space="0" w:color="8EAADB" w:themeColor="accent1" w:themeTint="99"/>
         <w:left w:val="single" w:sz="4" w:space="0" w:color="8EAADB" w:themeColor="accent1" w:themeTint="99"/>
@@ -5476,6 +5217,12 @@
         <w:insideH w:val="single" w:sz="4" w:space="0" w:color="8EAADB" w:themeColor="accent1" w:themeTint="99"/>
         <w:insideV w:val="single" w:sz="4" w:space="0" w:color="8EAADB" w:themeColor="accent1" w:themeTint="99"/>
       </w:tblBorders>
+      <w:tblCellMar>
+        <w:top w:w="0" w:type="dxa"/>
+        <w:left w:w="108" w:type="dxa"/>
+        <w:bottom w:w="0" w:type="dxa"/>
+        <w:right w:w="108" w:type="dxa"/>
+      </w:tblCellMar>
     </w:tblPr>
     <w:tblStylePr w:type="firstRow">
       <w:rPr>
@@ -5543,7 +5290,7 @@
       <w:u w:val="single"/>
     </w:rPr>
   </w:style>
-  <w:style w:type="table" w:styleId="TabelaSimples4">
+  <w:style w:type="table" w:customStyle="1" w:styleId="PlainTable4">
     <w:name w:val="Plain Table 4"/>
     <w:basedOn w:val="Tabelanormal"/>
     <w:uiPriority w:val="44"/>
@@ -5553,6 +5300,13 @@
     <w:tblPr>
       <w:tblStyleRowBandSize w:val="1"/>
       <w:tblStyleColBandSize w:val="1"/>
+      <w:tblInd w:w="0" w:type="dxa"/>
+      <w:tblCellMar>
+        <w:top w:w="0" w:type="dxa"/>
+        <w:left w:w="108" w:type="dxa"/>
+        <w:bottom w:w="0" w:type="dxa"/>
+        <w:right w:w="108" w:type="dxa"/>
+      </w:tblCellMar>
     </w:tblPr>
     <w:tblStylePr w:type="firstRow">
       <w:rPr>
@@ -5623,7 +5377,7 @@
       <w:lang w:eastAsia="pt-BR"/>
     </w:rPr>
   </w:style>
-  <w:style w:type="table" w:styleId="TabeladeGrade1Clara-nfase1">
+  <w:style w:type="table" w:customStyle="1" w:styleId="GridTable1LightAccent1">
     <w:name w:val="Grid Table 1 Light Accent 1"/>
     <w:basedOn w:val="Tabelanormal"/>
     <w:uiPriority w:val="46"/>
@@ -5640,6 +5394,7 @@
     <w:tblPr>
       <w:tblStyleRowBandSize w:val="1"/>
       <w:tblStyleColBandSize w:val="1"/>
+      <w:tblInd w:w="0" w:type="dxa"/>
       <w:tblBorders>
         <w:top w:val="single" w:sz="4" w:space="0" w:color="B4C6E7" w:themeColor="accent1" w:themeTint="66"/>
         <w:left w:val="single" w:sz="4" w:space="0" w:color="B4C6E7" w:themeColor="accent1" w:themeTint="66"/>
@@ -5648,6 +5403,12 @@
         <w:insideH w:val="single" w:sz="4" w:space="0" w:color="B4C6E7" w:themeColor="accent1" w:themeTint="66"/>
         <w:insideV w:val="single" w:sz="4" w:space="0" w:color="B4C6E7" w:themeColor="accent1" w:themeTint="66"/>
       </w:tblBorders>
+      <w:tblCellMar>
+        <w:top w:w="0" w:type="dxa"/>
+        <w:left w:w="108" w:type="dxa"/>
+        <w:bottom w:w="0" w:type="dxa"/>
+        <w:right w:w="108" w:type="dxa"/>
+      </w:tblCellMar>
     </w:tblPr>
     <w:tblStylePr w:type="firstRow">
       <w:rPr>
@@ -5686,7 +5447,7 @@
       </w:rPr>
     </w:tblStylePr>
   </w:style>
-  <w:style w:type="character" w:styleId="MenoPendente">
+  <w:style w:type="character" w:customStyle="1" w:styleId="UnresolvedMention">
     <w:name w:val="Unresolved Mention"/>
     <w:basedOn w:val="Fontepargpadro"/>
     <w:uiPriority w:val="99"/>
@@ -5785,6 +5546,777 @@
       <w:bCs/>
     </w:rPr>
   </w:style>
+  <w:style w:type="paragraph" w:styleId="Textodebalo">
+    <w:name w:val="Balloon Text"/>
+    <w:basedOn w:val="Normal"/>
+    <w:link w:val="TextodebaloChar"/>
+    <w:uiPriority w:val="99"/>
+    <w:semiHidden/>
+    <w:unhideWhenUsed/>
+    <w:rsid w:val="003B613F"/>
+    <w:pPr>
+      <w:spacing w:before="0" w:after="0"/>
+    </w:pPr>
+    <w:rPr>
+      <w:rFonts w:ascii="Tahoma" w:hAnsi="Tahoma" w:cs="Tahoma"/>
+      <w:sz w:val="16"/>
+      <w:szCs w:val="16"/>
+    </w:rPr>
+  </w:style>
+  <w:style w:type="character" w:customStyle="1" w:styleId="TextodebaloChar">
+    <w:name w:val="Texto de balão Char"/>
+    <w:basedOn w:val="Fontepargpadro"/>
+    <w:link w:val="Textodebalo"/>
+    <w:uiPriority w:val="99"/>
+    <w:semiHidden/>
+    <w:rsid w:val="003B613F"/>
+    <w:rPr>
+      <w:rFonts w:ascii="Tahoma" w:hAnsi="Tahoma" w:cs="Tahoma"/>
+      <w:color w:val="595959" w:themeColor="text1" w:themeTint="A6"/>
+      <w:kern w:val="20"/>
+      <w:sz w:val="16"/>
+      <w:szCs w:val="16"/>
+      <w:lang w:eastAsia="pt-BR"/>
+    </w:rPr>
+  </w:style>
+</w:styles>
+</file>
+
+<file path=word/stylesWithEffects.xml><?xml version="1.0" encoding="utf-8"?>
+<w:styles xmlns:wpc="http://schemas.microsoft.com/office/word/2010/wordprocessingCanvas" xmlns:mc="http://schemas.openxmlformats.org/markup-compatibility/2006" xmlns:o="urn:schemas-microsoft-com:office:office" xmlns:r="http://schemas.openxmlformats.org/officeDocument/2006/relationships" xmlns:m="http://schemas.openxmlformats.org/officeDocument/2006/math" xmlns:v="urn:schemas-microsoft-com:vml" xmlns:wp14="http://schemas.microsoft.com/office/word/2010/wordprocessingDrawing" xmlns:wp="http://schemas.openxmlformats.org/drawingml/2006/wordprocessingDrawing" xmlns:w10="urn:schemas-microsoft-com:office:word" xmlns:w="http://schemas.openxmlformats.org/wordprocessingml/2006/main" xmlns:w14="http://schemas.microsoft.com/office/word/2010/wordml" xmlns:wpg="http://schemas.microsoft.com/office/word/2010/wordprocessingGroup" xmlns:wpi="http://schemas.microsoft.com/office/word/2010/wordprocessingInk" xmlns:wne="http://schemas.microsoft.com/office/word/2006/wordml" xmlns:wps="http://schemas.microsoft.com/office/word/2010/wordprocessingShape" mc:Ignorable="w14 wp14">
+  <w:docDefaults>
+    <w:rPrDefault>
+      <w:rPr>
+        <w:rFonts w:asciiTheme="minorHAnsi" w:eastAsiaTheme="minorHAnsi" w:hAnsiTheme="minorHAnsi" w:cstheme="minorBidi"/>
+        <w:sz w:val="22"/>
+        <w:szCs w:val="22"/>
+        <w:lang w:val="pt-BR" w:eastAsia="en-US" w:bidi="ar-SA"/>
+      </w:rPr>
+    </w:rPrDefault>
+    <w:pPrDefault>
+      <w:pPr>
+        <w:spacing w:after="160" w:line="259" w:lineRule="auto"/>
+      </w:pPr>
+    </w:pPrDefault>
+  </w:docDefaults>
+  <w:latentStyles w:defLockedState="0" w:defUIPriority="99" w:defSemiHidden="1" w:defUnhideWhenUsed="1" w:defQFormat="0" w:count="267">
+    <w:lsdException w:name="Normal" w:semiHidden="0" w:uiPriority="0" w:unhideWhenUsed="0" w:qFormat="1"/>
+    <w:lsdException w:name="heading 1" w:semiHidden="0" w:uiPriority="9" w:unhideWhenUsed="0" w:qFormat="1"/>
+    <w:lsdException w:name="heading 2" w:uiPriority="9" w:qFormat="1"/>
+    <w:lsdException w:name="heading 3" w:uiPriority="9" w:qFormat="1"/>
+    <w:lsdException w:name="heading 4" w:uiPriority="9" w:qFormat="1"/>
+    <w:lsdException w:name="heading 5" w:uiPriority="9" w:qFormat="1"/>
+    <w:lsdException w:name="heading 6" w:uiPriority="9" w:qFormat="1"/>
+    <w:lsdException w:name="heading 7" w:uiPriority="9" w:qFormat="1"/>
+    <w:lsdException w:name="heading 8" w:uiPriority="9" w:qFormat="1"/>
+    <w:lsdException w:name="heading 9" w:uiPriority="9" w:qFormat="1"/>
+    <w:lsdException w:name="toc 1" w:uiPriority="39"/>
+    <w:lsdException w:name="toc 2" w:uiPriority="39"/>
+    <w:lsdException w:name="toc 3" w:uiPriority="39"/>
+    <w:lsdException w:name="toc 4" w:uiPriority="39"/>
+    <w:lsdException w:name="toc 5" w:uiPriority="39"/>
+    <w:lsdException w:name="toc 6" w:uiPriority="39"/>
+    <w:lsdException w:name="toc 7" w:uiPriority="39"/>
+    <w:lsdException w:name="toc 8" w:uiPriority="39"/>
+    <w:lsdException w:name="toc 9" w:uiPriority="39"/>
+    <w:lsdException w:name="caption" w:uiPriority="35" w:qFormat="1"/>
+    <w:lsdException w:name="Title" w:semiHidden="0" w:uiPriority="10" w:unhideWhenUsed="0" w:qFormat="1"/>
+    <w:lsdException w:name="Default Paragraph Font" w:uiPriority="1"/>
+    <w:lsdException w:name="Subtitle" w:semiHidden="0" w:uiPriority="11" w:unhideWhenUsed="0" w:qFormat="1"/>
+    <w:lsdException w:name="Strong" w:semiHidden="0" w:uiPriority="22" w:unhideWhenUsed="0" w:qFormat="1"/>
+    <w:lsdException w:name="Emphasis" w:semiHidden="0" w:uiPriority="20" w:unhideWhenUsed="0" w:qFormat="1"/>
+    <w:lsdException w:name="Table Grid" w:semiHidden="0" w:uiPriority="39" w:unhideWhenUsed="0"/>
+    <w:lsdException w:name="Placeholder Text" w:unhideWhenUsed="0"/>
+    <w:lsdException w:name="No Spacing" w:semiHidden="0" w:uiPriority="1" w:unhideWhenUsed="0" w:qFormat="1"/>
+    <w:lsdException w:name="Light Shading" w:semiHidden="0" w:uiPriority="60" w:unhideWhenUsed="0"/>
+    <w:lsdException w:name="Light List" w:semiHidden="0" w:uiPriority="61" w:unhideWhenUsed="0"/>
+    <w:lsdException w:name="Light Grid" w:semiHidden="0" w:uiPriority="62" w:unhideWhenUsed="0"/>
+    <w:lsdException w:name="Medium Shading 1" w:semiHidden="0" w:uiPriority="63" w:unhideWhenUsed="0"/>
+    <w:lsdException w:name="Medium Shading 2" w:semiHidden="0" w:uiPriority="64" w:unhideWhenUsed="0"/>
+    <w:lsdException w:name="Medium List 1" w:semiHidden="0" w:uiPriority="65" w:unhideWhenUsed="0"/>
+    <w:lsdException w:name="Medium List 2" w:semiHidden="0" w:uiPriority="66" w:unhideWhenUsed="0"/>
+    <w:lsdException w:name="Medium Grid 1" w:semiHidden="0" w:uiPriority="67" w:unhideWhenUsed="0"/>
+    <w:lsdException w:name="Medium Grid 2" w:semiHidden="0" w:uiPriority="68" w:unhideWhenUsed="0"/>
+    <w:lsdException w:name="Medium Grid 3" w:semiHidden="0" w:uiPriority="69" w:unhideWhenUsed="0"/>
+    <w:lsdException w:name="Dark List" w:semiHidden="0" w:uiPriority="70" w:unhideWhenUsed="0"/>
+    <w:lsdException w:name="Colorful Shading" w:semiHidden="0" w:uiPriority="71" w:unhideWhenUsed="0"/>
+    <w:lsdException w:name="Colorful List" w:semiHidden="0" w:uiPriority="72" w:unhideWhenUsed="0"/>
+    <w:lsdException w:name="Colorful Grid" w:semiHidden="0" w:uiPriority="73" w:unhideWhenUsed="0"/>
+    <w:lsdException w:name="Light Shading Accent 1" w:semiHidden="0" w:uiPriority="60" w:unhideWhenUsed="0"/>
+    <w:lsdException w:name="Light List Accent 1" w:semiHidden="0" w:uiPriority="61" w:unhideWhenUsed="0"/>
+    <w:lsdException w:name="Light Grid Accent 1" w:semiHidden="0" w:uiPriority="62" w:unhideWhenUsed="0"/>
+    <w:lsdException w:name="Medium Shading 1 Accent 1" w:semiHidden="0" w:uiPriority="63" w:unhideWhenUsed="0"/>
+    <w:lsdException w:name="Medium Shading 2 Accent 1" w:semiHidden="0" w:uiPriority="64" w:unhideWhenUsed="0"/>
+    <w:lsdException w:name="Medium List 1 Accent 1" w:semiHidden="0" w:uiPriority="65" w:unhideWhenUsed="0"/>
+    <w:lsdException w:name="Revision" w:unhideWhenUsed="0"/>
+    <w:lsdException w:name="List Paragraph" w:semiHidden="0" w:uiPriority="34" w:unhideWhenUsed="0" w:qFormat="1"/>
+    <w:lsdException w:name="Quote" w:semiHidden="0" w:uiPriority="29" w:unhideWhenUsed="0" w:qFormat="1"/>
+    <w:lsdException w:name="Intense Quote" w:semiHidden="0" w:uiPriority="30" w:unhideWhenUsed="0" w:qFormat="1"/>
+    <w:lsdException w:name="Medium List 2 Accent 1" w:semiHidden="0" w:uiPriority="66" w:unhideWhenUsed="0"/>
+    <w:lsdException w:name="Medium Grid 1 Accent 1" w:semiHidden="0" w:uiPriority="67" w:unhideWhenUsed="0"/>
+    <w:lsdException w:name="Medium Grid 2 Accent 1" w:semiHidden="0" w:uiPriority="68" w:unhideWhenUsed="0"/>
+    <w:lsdException w:name="Medium Grid 3 Accent 1" w:semiHidden="0" w:uiPriority="69" w:unhideWhenUsed="0"/>
+    <w:lsdException w:name="Dark List Accent 1" w:semiHidden="0" w:uiPriority="70" w:unhideWhenUsed="0"/>
+    <w:lsdException w:name="Colorful Shading Accent 1" w:semiHidden="0" w:uiPriority="71" w:unhideWhenUsed="0"/>
+    <w:lsdException w:name="Colorful List Accent 1" w:semiHidden="0" w:uiPriority="72" w:unhideWhenUsed="0"/>
+    <w:lsdException w:name="Colorful Grid Accent 1" w:semiHidden="0" w:uiPriority="73" w:unhideWhenUsed="0"/>
+    <w:lsdException w:name="Light Shading Accent 2" w:semiHidden="0" w:uiPriority="60" w:unhideWhenUsed="0"/>
+    <w:lsdException w:name="Light List Accent 2" w:semiHidden="0" w:uiPriority="61" w:unhideWhenUsed="0"/>
+    <w:lsdException w:name="Light Grid Accent 2" w:semiHidden="0" w:uiPriority="62" w:unhideWhenUsed="0"/>
+    <w:lsdException w:name="Medium Shading 1 Accent 2" w:semiHidden="0" w:uiPriority="63" w:unhideWhenUsed="0"/>
+    <w:lsdException w:name="Medium Shading 2 Accent 2" w:semiHidden="0" w:uiPriority="64" w:unhideWhenUsed="0"/>
+    <w:lsdException w:name="Medium List 1 Accent 2" w:semiHidden="0" w:uiPriority="65" w:unhideWhenUsed="0"/>
+    <w:lsdException w:name="Medium List 2 Accent 2" w:semiHidden="0" w:uiPriority="66" w:unhideWhenUsed="0"/>
+    <w:lsdException w:name="Medium Grid 1 Accent 2" w:semiHidden="0" w:uiPriority="67" w:unhideWhenUsed="0"/>
+    <w:lsdException w:name="Medium Grid 2 Accent 2" w:semiHidden="0" w:uiPriority="68" w:unhideWhenUsed="0"/>
+    <w:lsdException w:name="Medium Grid 3 Accent 2" w:semiHidden="0" w:uiPriority="69" w:unhideWhenUsed="0"/>
+    <w:lsdException w:name="Dark List Accent 2" w:semiHidden="0" w:uiPriority="70" w:unhideWhenUsed="0"/>
+    <w:lsdException w:name="Colorful Shading Accent 2" w:semiHidden="0" w:uiPriority="71" w:unhideWhenUsed="0"/>
+    <w:lsdException w:name="Colorful List Accent 2" w:semiHidden="0" w:uiPriority="72" w:unhideWhenUsed="0"/>
+    <w:lsdException w:name="Colorful Grid Accent 2" w:semiHidden="0" w:uiPriority="73" w:unhideWhenUsed="0"/>
+    <w:lsdException w:name="Light Shading Accent 3" w:semiHidden="0" w:uiPriority="60" w:unhideWhenUsed="0"/>
+    <w:lsdException w:name="Light List Accent 3" w:semiHidden="0" w:uiPriority="61" w:unhideWhenUsed="0"/>
+    <w:lsdException w:name="Light Grid Accent 3" w:semiHidden="0" w:uiPriority="62" w:unhideWhenUsed="0"/>
+    <w:lsdException w:name="Medium Shading 1 Accent 3" w:semiHidden="0" w:uiPriority="63" w:unhideWhenUsed="0"/>
+    <w:lsdException w:name="Medium Shading 2 Accent 3" w:semiHidden="0" w:uiPriority="64" w:unhideWhenUsed="0"/>
+    <w:lsdException w:name="Medium List 1 Accent 3" w:semiHidden="0" w:uiPriority="65" w:unhideWhenUsed="0"/>
+    <w:lsdException w:name="Medium List 2 Accent 3" w:semiHidden="0" w:uiPriority="66" w:unhideWhenUsed="0"/>
+    <w:lsdException w:name="Medium Grid 1 Accent 3" w:semiHidden="0" w:uiPriority="67" w:unhideWhenUsed="0"/>
+    <w:lsdException w:name="Medium Grid 2 Accent 3" w:semiHidden="0" w:uiPriority="68" w:unhideWhenUsed="0"/>
+    <w:lsdException w:name="Medium Grid 3 Accent 3" w:semiHidden="0" w:uiPriority="69" w:unhideWhenUsed="0"/>
+    <w:lsdException w:name="Dark List Accent 3" w:semiHidden="0" w:uiPriority="70" w:unhideWhenUsed="0"/>
+    <w:lsdException w:name="Colorful Shading Accent 3" w:semiHidden="0" w:uiPriority="71" w:unhideWhenUsed="0"/>
+    <w:lsdException w:name="Colorful List Accent 3" w:semiHidden="0" w:uiPriority="72" w:unhideWhenUsed="0"/>
+    <w:lsdException w:name="Colorful Grid Accent 3" w:semiHidden="0" w:uiPriority="73" w:unhideWhenUsed="0"/>
+    <w:lsdException w:name="Light Shading Accent 4" w:semiHidden="0" w:uiPriority="60" w:unhideWhenUsed="0"/>
+    <w:lsdException w:name="Light List Accent 4" w:semiHidden="0" w:uiPriority="61" w:unhideWhenUsed="0"/>
+    <w:lsdException w:name="Light Grid Accent 4" w:semiHidden="0" w:uiPriority="62" w:unhideWhenUsed="0"/>
+    <w:lsdException w:name="Medium Shading 1 Accent 4" w:semiHidden="0" w:uiPriority="63" w:unhideWhenUsed="0"/>
+    <w:lsdException w:name="Medium Shading 2 Accent 4" w:semiHidden="0" w:uiPriority="64" w:unhideWhenUsed="0"/>
+    <w:lsdException w:name="Medium List 1 Accent 4" w:semiHidden="0" w:uiPriority="65" w:unhideWhenUsed="0"/>
+    <w:lsdException w:name="Medium List 2 Accent 4" w:semiHidden="0" w:uiPriority="66" w:unhideWhenUsed="0"/>
+    <w:lsdException w:name="Medium Grid 1 Accent 4" w:semiHidden="0" w:uiPriority="67" w:unhideWhenUsed="0"/>
+    <w:lsdException w:name="Medium Grid 2 Accent 4" w:semiHidden="0" w:uiPriority="68" w:unhideWhenUsed="0"/>
+    <w:lsdException w:name="Medium Grid 3 Accent 4" w:semiHidden="0" w:uiPriority="69" w:unhideWhenUsed="0"/>
+    <w:lsdException w:name="Dark List Accent 4" w:semiHidden="0" w:uiPriority="70" w:unhideWhenUsed="0"/>
+    <w:lsdException w:name="Colorful Shading Accent 4" w:semiHidden="0" w:uiPriority="71" w:unhideWhenUsed="0"/>
+    <w:lsdException w:name="Colorful List Accent 4" w:semiHidden="0" w:uiPriority="72" w:unhideWhenUsed="0"/>
+    <w:lsdException w:name="Colorful Grid Accent 4" w:semiHidden="0" w:uiPriority="73" w:unhideWhenUsed="0"/>
+    <w:lsdException w:name="Light Shading Accent 5" w:semiHidden="0" w:uiPriority="60" w:unhideWhenUsed="0"/>
+    <w:lsdException w:name="Light List Accent 5" w:semiHidden="0" w:uiPriority="61" w:unhideWhenUsed="0"/>
+    <w:lsdException w:name="Light Grid Accent 5" w:semiHidden="0" w:uiPriority="62" w:unhideWhenUsed="0"/>
+    <w:lsdException w:name="Medium Shading 1 Accent 5" w:semiHidden="0" w:uiPriority="63" w:unhideWhenUsed="0"/>
+    <w:lsdException w:name="Medium Shading 2 Accent 5" w:semiHidden="0" w:uiPriority="64" w:unhideWhenUsed="0"/>
+    <w:lsdException w:name="Medium List 1 Accent 5" w:semiHidden="0" w:uiPriority="65" w:unhideWhenUsed="0"/>
+    <w:lsdException w:name="Medium List 2 Accent 5" w:semiHidden="0" w:uiPriority="66" w:unhideWhenUsed="0"/>
+    <w:lsdException w:name="Medium Grid 1 Accent 5" w:semiHidden="0" w:uiPriority="67" w:unhideWhenUsed="0"/>
+    <w:lsdException w:name="Medium Grid 2 Accent 5" w:semiHidden="0" w:uiPriority="68" w:unhideWhenUsed="0"/>
+    <w:lsdException w:name="Medium Grid 3 Accent 5" w:semiHidden="0" w:uiPriority="69" w:unhideWhenUsed="0"/>
+    <w:lsdException w:name="Dark List Accent 5" w:semiHidden="0" w:uiPriority="70" w:unhideWhenUsed="0"/>
+    <w:lsdException w:name="Colorful Shading Accent 5" w:semiHidden="0" w:uiPriority="71" w:unhideWhenUsed="0"/>
+    <w:lsdException w:name="Colorful List Accent 5" w:semiHidden="0" w:uiPriority="72" w:unhideWhenUsed="0"/>
+    <w:lsdException w:name="Colorful Grid Accent 5" w:semiHidden="0" w:uiPriority="73" w:unhideWhenUsed="0"/>
+    <w:lsdException w:name="Light Shading Accent 6" w:semiHidden="0" w:uiPriority="60" w:unhideWhenUsed="0"/>
+    <w:lsdException w:name="Light List Accent 6" w:semiHidden="0" w:uiPriority="61" w:unhideWhenUsed="0"/>
+    <w:lsdException w:name="Light Grid Accent 6" w:semiHidden="0" w:uiPriority="62" w:unhideWhenUsed="0"/>
+    <w:lsdException w:name="Medium Shading 1 Accent 6" w:semiHidden="0" w:uiPriority="63" w:unhideWhenUsed="0"/>
+    <w:lsdException w:name="Medium Shading 2 Accent 6" w:semiHidden="0" w:uiPriority="64" w:unhideWhenUsed="0"/>
+    <w:lsdException w:name="Medium List 1 Accent 6" w:semiHidden="0" w:uiPriority="65" w:unhideWhenUsed="0"/>
+    <w:lsdException w:name="Medium List 2 Accent 6" w:semiHidden="0" w:uiPriority="66" w:unhideWhenUsed="0"/>
+    <w:lsdException w:name="Medium Grid 1 Accent 6" w:semiHidden="0" w:uiPriority="67" w:unhideWhenUsed="0"/>
+    <w:lsdException w:name="Medium Grid 2 Accent 6" w:semiHidden="0" w:uiPriority="68" w:unhideWhenUsed="0"/>
+    <w:lsdException w:name="Medium Grid 3 Accent 6" w:semiHidden="0" w:uiPriority="69" w:unhideWhenUsed="0"/>
+    <w:lsdException w:name="Dark List Accent 6" w:semiHidden="0" w:uiPriority="70" w:unhideWhenUsed="0"/>
+    <w:lsdException w:name="Colorful Shading Accent 6" w:semiHidden="0" w:uiPriority="71" w:unhideWhenUsed="0"/>
+    <w:lsdException w:name="Colorful List Accent 6" w:semiHidden="0" w:uiPriority="72" w:unhideWhenUsed="0"/>
+    <w:lsdException w:name="Colorful Grid Accent 6" w:semiHidden="0" w:uiPriority="73" w:unhideWhenUsed="0"/>
+    <w:lsdException w:name="Subtle Emphasis" w:semiHidden="0" w:uiPriority="19" w:unhideWhenUsed="0" w:qFormat="1"/>
+    <w:lsdException w:name="Intense Emphasis" w:semiHidden="0" w:uiPriority="21" w:unhideWhenUsed="0" w:qFormat="1"/>
+    <w:lsdException w:name="Subtle Reference" w:semiHidden="0" w:uiPriority="31" w:unhideWhenUsed="0" w:qFormat="1"/>
+    <w:lsdException w:name="Intense Reference" w:semiHidden="0" w:uiPriority="32" w:unhideWhenUsed="0" w:qFormat="1"/>
+    <w:lsdException w:name="Book Title" w:semiHidden="0" w:uiPriority="33" w:unhideWhenUsed="0" w:qFormat="1"/>
+    <w:lsdException w:name="Bibliography" w:uiPriority="37"/>
+    <w:lsdException w:name="TOC Heading" w:uiPriority="39" w:qFormat="1"/>
+  </w:latentStyles>
+  <w:style w:type="paragraph" w:default="1" w:styleId="Normal">
+    <w:name w:val="Normal"/>
+    <w:qFormat/>
+    <w:rsid w:val="00131939"/>
+    <w:pPr>
+      <w:spacing w:before="40" w:after="40" w:line="240" w:lineRule="auto"/>
+    </w:pPr>
+    <w:rPr>
+      <w:rFonts w:ascii="Simplon Mono" w:hAnsi="Simplon Mono"/>
+      <w:color w:val="595959" w:themeColor="text1" w:themeTint="A6"/>
+      <w:kern w:val="20"/>
+      <w:lang w:eastAsia="pt-BR"/>
+    </w:rPr>
+  </w:style>
+  <w:style w:type="paragraph" w:styleId="Ttulo1">
+    <w:name w:val="heading 1"/>
+    <w:basedOn w:val="Normal"/>
+    <w:next w:val="Normal"/>
+    <w:link w:val="Ttulo1Char"/>
+    <w:uiPriority w:val="9"/>
+    <w:qFormat/>
+    <w:rsid w:val="00131939"/>
+    <w:pPr>
+      <w:keepNext/>
+      <w:keepLines/>
+      <w:spacing w:before="240" w:after="0"/>
+      <w:outlineLvl w:val="0"/>
+    </w:pPr>
+    <w:rPr>
+      <w:rFonts w:eastAsiaTheme="majorEastAsia" w:cstheme="majorBidi"/>
+      <w:b/>
+      <w:bCs/>
+      <w:color w:val="2F5496" w:themeColor="accent1" w:themeShade="BF"/>
+      <w:sz w:val="32"/>
+      <w:szCs w:val="32"/>
+    </w:rPr>
+  </w:style>
+  <w:style w:type="paragraph" w:styleId="Ttulo2">
+    <w:name w:val="heading 2"/>
+    <w:basedOn w:val="Normal"/>
+    <w:next w:val="Normal"/>
+    <w:link w:val="Ttulo2Char"/>
+    <w:uiPriority w:val="9"/>
+    <w:unhideWhenUsed/>
+    <w:qFormat/>
+    <w:rsid w:val="00131939"/>
+    <w:pPr>
+      <w:keepNext/>
+      <w:keepLines/>
+      <w:spacing w:after="0"/>
+      <w:outlineLvl w:val="1"/>
+    </w:pPr>
+    <w:rPr>
+      <w:rFonts w:eastAsiaTheme="majorEastAsia" w:cstheme="majorBidi"/>
+      <w:color w:val="2F5496" w:themeColor="accent1" w:themeShade="BF"/>
+      <w:sz w:val="26"/>
+      <w:szCs w:val="26"/>
+    </w:rPr>
+  </w:style>
+  <w:style w:type="paragraph" w:styleId="Ttulo3">
+    <w:name w:val="heading 3"/>
+    <w:basedOn w:val="Normal"/>
+    <w:next w:val="Normal"/>
+    <w:link w:val="Ttulo3Char"/>
+    <w:uiPriority w:val="9"/>
+    <w:unhideWhenUsed/>
+    <w:qFormat/>
+    <w:rsid w:val="00340CBA"/>
+    <w:pPr>
+      <w:keepNext/>
+      <w:keepLines/>
+      <w:spacing w:after="0"/>
+      <w:outlineLvl w:val="2"/>
+    </w:pPr>
+    <w:rPr>
+      <w:rFonts w:asciiTheme="majorHAnsi" w:eastAsiaTheme="majorEastAsia" w:hAnsiTheme="majorHAnsi" w:cstheme="majorBidi"/>
+      <w:color w:val="1F3763" w:themeColor="accent1" w:themeShade="7F"/>
+      <w:sz w:val="24"/>
+      <w:szCs w:val="24"/>
+    </w:rPr>
+  </w:style>
+  <w:style w:type="character" w:default="1" w:styleId="Fontepargpadro">
+    <w:name w:val="Default Paragraph Font"/>
+    <w:uiPriority w:val="1"/>
+    <w:semiHidden/>
+    <w:unhideWhenUsed/>
+  </w:style>
+  <w:style w:type="table" w:default="1" w:styleId="Tabelanormal">
+    <w:name w:val="Normal Table"/>
+    <w:uiPriority w:val="99"/>
+    <w:semiHidden/>
+    <w:unhideWhenUsed/>
+    <w:tblPr>
+      <w:tblInd w:w="0" w:type="dxa"/>
+      <w:tblCellMar>
+        <w:top w:w="0" w:type="dxa"/>
+        <w:left w:w="108" w:type="dxa"/>
+        <w:bottom w:w="0" w:type="dxa"/>
+        <w:right w:w="108" w:type="dxa"/>
+      </w:tblCellMar>
+    </w:tblPr>
+  </w:style>
+  <w:style w:type="numbering" w:default="1" w:styleId="Semlista">
+    <w:name w:val="No List"/>
+    <w:uiPriority w:val="99"/>
+    <w:semiHidden/>
+    <w:unhideWhenUsed/>
+  </w:style>
+  <w:style w:type="paragraph" w:styleId="SemEspaamento">
+    <w:name w:val="No Spacing"/>
+    <w:link w:val="SemEspaamentoChar"/>
+    <w:uiPriority w:val="1"/>
+    <w:qFormat/>
+    <w:rsid w:val="005B4283"/>
+    <w:pPr>
+      <w:spacing w:after="0" w:line="240" w:lineRule="auto"/>
+    </w:pPr>
+  </w:style>
+  <w:style w:type="paragraph" w:styleId="Cabealho">
+    <w:name w:val="header"/>
+    <w:basedOn w:val="Normal"/>
+    <w:link w:val="CabealhoChar"/>
+    <w:uiPriority w:val="99"/>
+    <w:unhideWhenUsed/>
+    <w:rsid w:val="005B4283"/>
+    <w:pPr>
+      <w:tabs>
+        <w:tab w:val="center" w:pos="4252"/>
+        <w:tab w:val="right" w:pos="8504"/>
+      </w:tabs>
+      <w:spacing w:after="0"/>
+    </w:pPr>
+  </w:style>
+  <w:style w:type="character" w:customStyle="1" w:styleId="CabealhoChar">
+    <w:name w:val="Cabeçalho Char"/>
+    <w:basedOn w:val="Fontepargpadro"/>
+    <w:link w:val="Cabealho"/>
+    <w:uiPriority w:val="99"/>
+    <w:rsid w:val="005B4283"/>
+  </w:style>
+  <w:style w:type="paragraph" w:styleId="Rodap">
+    <w:name w:val="footer"/>
+    <w:basedOn w:val="Normal"/>
+    <w:link w:val="RodapChar"/>
+    <w:uiPriority w:val="99"/>
+    <w:unhideWhenUsed/>
+    <w:rsid w:val="005B4283"/>
+    <w:pPr>
+      <w:tabs>
+        <w:tab w:val="center" w:pos="4252"/>
+        <w:tab w:val="right" w:pos="8504"/>
+      </w:tabs>
+      <w:spacing w:after="0"/>
+    </w:pPr>
+  </w:style>
+  <w:style w:type="character" w:customStyle="1" w:styleId="RodapChar">
+    <w:name w:val="Rodapé Char"/>
+    <w:basedOn w:val="Fontepargpadro"/>
+    <w:link w:val="Rodap"/>
+    <w:uiPriority w:val="99"/>
+    <w:rsid w:val="005B4283"/>
+  </w:style>
+  <w:style w:type="paragraph" w:styleId="PargrafodaLista">
+    <w:name w:val="List Paragraph"/>
+    <w:basedOn w:val="Normal"/>
+    <w:uiPriority w:val="34"/>
+    <w:qFormat/>
+    <w:pPr>
+      <w:ind w:left="720"/>
+      <w:contextualSpacing/>
+    </w:pPr>
+  </w:style>
+  <w:style w:type="table" w:styleId="Tabelacomgrade">
+    <w:name w:val="Table Grid"/>
+    <w:basedOn w:val="Tabelanormal"/>
+    <w:uiPriority w:val="59"/>
+    <w:rsid w:val="00FB4123"/>
+    <w:pPr>
+      <w:spacing w:after="0" w:line="240" w:lineRule="auto"/>
+    </w:pPr>
+    <w:tblPr>
+      <w:tblInd w:w="0" w:type="dxa"/>
+      <w:tblBorders>
+        <w:top w:val="single" w:sz="4" w:space="0" w:color="000000" w:themeColor="text1"/>
+        <w:left w:val="single" w:sz="4" w:space="0" w:color="000000" w:themeColor="text1"/>
+        <w:bottom w:val="single" w:sz="4" w:space="0" w:color="000000" w:themeColor="text1"/>
+        <w:right w:val="single" w:sz="4" w:space="0" w:color="000000" w:themeColor="text1"/>
+        <w:insideH w:val="single" w:sz="4" w:space="0" w:color="000000" w:themeColor="text1"/>
+        <w:insideV w:val="single" w:sz="4" w:space="0" w:color="000000" w:themeColor="text1"/>
+      </w:tblBorders>
+      <w:tblCellMar>
+        <w:top w:w="0" w:type="dxa"/>
+        <w:left w:w="108" w:type="dxa"/>
+        <w:bottom w:w="0" w:type="dxa"/>
+        <w:right w:w="108" w:type="dxa"/>
+      </w:tblCellMar>
+    </w:tblPr>
+  </w:style>
+  <w:style w:type="table" w:customStyle="1" w:styleId="GridTable4Accent1">
+    <w:name w:val="Grid Table 4 Accent 1"/>
+    <w:basedOn w:val="Tabelanormal"/>
+    <w:uiPriority w:val="49"/>
+    <w:pPr>
+      <w:spacing w:after="0" w:line="240" w:lineRule="auto"/>
+    </w:pPr>
+    <w:tblPr>
+      <w:tblStyleRowBandSize w:val="1"/>
+      <w:tblStyleColBandSize w:val="1"/>
+      <w:tblInd w:w="0" w:type="dxa"/>
+      <w:tblBorders>
+        <w:top w:val="single" w:sz="4" w:space="0" w:color="8EAADB" w:themeColor="accent1" w:themeTint="99"/>
+        <w:left w:val="single" w:sz="4" w:space="0" w:color="8EAADB" w:themeColor="accent1" w:themeTint="99"/>
+        <w:bottom w:val="single" w:sz="4" w:space="0" w:color="8EAADB" w:themeColor="accent1" w:themeTint="99"/>
+        <w:right w:val="single" w:sz="4" w:space="0" w:color="8EAADB" w:themeColor="accent1" w:themeTint="99"/>
+        <w:insideH w:val="single" w:sz="4" w:space="0" w:color="8EAADB" w:themeColor="accent1" w:themeTint="99"/>
+        <w:insideV w:val="single" w:sz="4" w:space="0" w:color="8EAADB" w:themeColor="accent1" w:themeTint="99"/>
+      </w:tblBorders>
+      <w:tblCellMar>
+        <w:top w:w="0" w:type="dxa"/>
+        <w:left w:w="108" w:type="dxa"/>
+        <w:bottom w:w="0" w:type="dxa"/>
+        <w:right w:w="108" w:type="dxa"/>
+      </w:tblCellMar>
+    </w:tblPr>
+    <w:tblStylePr w:type="firstRow">
+      <w:rPr>
+        <w:b/>
+        <w:bCs/>
+        <w:color w:val="FFFFFF" w:themeColor="background1"/>
+      </w:rPr>
+      <w:tblPr/>
+      <w:tcPr>
+        <w:tcBorders>
+          <w:top w:val="single" w:sz="4" w:space="0" w:color="4472C4" w:themeColor="accent1"/>
+          <w:left w:val="single" w:sz="4" w:space="0" w:color="4472C4" w:themeColor="accent1"/>
+          <w:bottom w:val="single" w:sz="4" w:space="0" w:color="4472C4" w:themeColor="accent1"/>
+          <w:right w:val="single" w:sz="4" w:space="0" w:color="4472C4" w:themeColor="accent1"/>
+          <w:insideH w:val="nil"/>
+          <w:insideV w:val="nil"/>
+        </w:tcBorders>
+        <w:shd w:val="clear" w:color="auto" w:fill="4472C4" w:themeFill="accent1"/>
+      </w:tcPr>
+    </w:tblStylePr>
+    <w:tblStylePr w:type="lastRow">
+      <w:rPr>
+        <w:b/>
+        <w:bCs/>
+      </w:rPr>
+      <w:tblPr/>
+      <w:tcPr>
+        <w:tcBorders>
+          <w:top w:val="double" w:sz="4" w:space="0" w:color="4472C4" w:themeColor="accent1"/>
+        </w:tcBorders>
+      </w:tcPr>
+    </w:tblStylePr>
+    <w:tblStylePr w:type="firstCol">
+      <w:rPr>
+        <w:b/>
+        <w:bCs/>
+      </w:rPr>
+    </w:tblStylePr>
+    <w:tblStylePr w:type="lastCol">
+      <w:rPr>
+        <w:b/>
+        <w:bCs/>
+      </w:rPr>
+    </w:tblStylePr>
+    <w:tblStylePr w:type="band1Vert">
+      <w:tblPr/>
+      <w:tcPr>
+        <w:shd w:val="clear" w:color="auto" w:fill="D9E2F3" w:themeFill="accent1" w:themeFillTint="33"/>
+      </w:tcPr>
+    </w:tblStylePr>
+    <w:tblStylePr w:type="band1Horz">
+      <w:tblPr/>
+      <w:tcPr>
+        <w:shd w:val="clear" w:color="auto" w:fill="D9E2F3" w:themeFill="accent1" w:themeFillTint="33"/>
+      </w:tcPr>
+    </w:tblStylePr>
+  </w:style>
+  <w:style w:type="character" w:styleId="Hyperlink">
+    <w:name w:val="Hyperlink"/>
+    <w:basedOn w:val="Fontepargpadro"/>
+    <w:uiPriority w:val="99"/>
+    <w:unhideWhenUsed/>
+    <w:rPr>
+      <w:color w:val="0563C1" w:themeColor="hyperlink"/>
+      <w:u w:val="single"/>
+    </w:rPr>
+  </w:style>
+  <w:style w:type="table" w:customStyle="1" w:styleId="PlainTable4">
+    <w:name w:val="Plain Table 4"/>
+    <w:basedOn w:val="Tabelanormal"/>
+    <w:uiPriority w:val="44"/>
+    <w:pPr>
+      <w:spacing w:after="0" w:line="240" w:lineRule="auto"/>
+    </w:pPr>
+    <w:tblPr>
+      <w:tblStyleRowBandSize w:val="1"/>
+      <w:tblStyleColBandSize w:val="1"/>
+      <w:tblInd w:w="0" w:type="dxa"/>
+      <w:tblCellMar>
+        <w:top w:w="0" w:type="dxa"/>
+        <w:left w:w="108" w:type="dxa"/>
+        <w:bottom w:w="0" w:type="dxa"/>
+        <w:right w:w="108" w:type="dxa"/>
+      </w:tblCellMar>
+    </w:tblPr>
+    <w:tblStylePr w:type="firstRow">
+      <w:rPr>
+        <w:b/>
+        <w:bCs/>
+      </w:rPr>
+    </w:tblStylePr>
+    <w:tblStylePr w:type="lastRow">
+      <w:rPr>
+        <w:b/>
+        <w:bCs/>
+      </w:rPr>
+    </w:tblStylePr>
+    <w:tblStylePr w:type="firstCol">
+      <w:rPr>
+        <w:b/>
+        <w:bCs/>
+      </w:rPr>
+    </w:tblStylePr>
+    <w:tblStylePr w:type="lastCol">
+      <w:rPr>
+        <w:b/>
+        <w:bCs/>
+      </w:rPr>
+    </w:tblStylePr>
+    <w:tblStylePr w:type="band1Vert">
+      <w:tblPr/>
+      <w:tcPr>
+        <w:shd w:val="clear" w:color="auto" w:fill="F2F2F2" w:themeFill="background1" w:themeFillShade="F2"/>
+      </w:tcPr>
+    </w:tblStylePr>
+    <w:tblStylePr w:type="band1Horz">
+      <w:tblPr/>
+      <w:tcPr>
+        <w:shd w:val="clear" w:color="auto" w:fill="F2F2F2" w:themeFill="background1" w:themeFillShade="F2"/>
+      </w:tcPr>
+    </w:tblStylePr>
+  </w:style>
+  <w:style w:type="character" w:customStyle="1" w:styleId="Ttulo1Char">
+    <w:name w:val="Título 1 Char"/>
+    <w:basedOn w:val="Fontepargpadro"/>
+    <w:link w:val="Ttulo1"/>
+    <w:uiPriority w:val="9"/>
+    <w:rsid w:val="00131939"/>
+    <w:rPr>
+      <w:rFonts w:ascii="Simplon Mono" w:eastAsiaTheme="majorEastAsia" w:hAnsi="Simplon Mono" w:cstheme="majorBidi"/>
+      <w:b/>
+      <w:bCs/>
+      <w:color w:val="2F5496" w:themeColor="accent1" w:themeShade="BF"/>
+      <w:kern w:val="20"/>
+      <w:sz w:val="32"/>
+      <w:szCs w:val="32"/>
+      <w:lang w:eastAsia="pt-BR"/>
+    </w:rPr>
+  </w:style>
+  <w:style w:type="character" w:customStyle="1" w:styleId="Ttulo2Char">
+    <w:name w:val="Título 2 Char"/>
+    <w:basedOn w:val="Fontepargpadro"/>
+    <w:link w:val="Ttulo2"/>
+    <w:uiPriority w:val="9"/>
+    <w:rsid w:val="00131939"/>
+    <w:rPr>
+      <w:rFonts w:ascii="Simplon Mono" w:eastAsiaTheme="majorEastAsia" w:hAnsi="Simplon Mono" w:cstheme="majorBidi"/>
+      <w:color w:val="2F5496" w:themeColor="accent1" w:themeShade="BF"/>
+      <w:kern w:val="20"/>
+      <w:sz w:val="26"/>
+      <w:szCs w:val="26"/>
+      <w:lang w:eastAsia="pt-BR"/>
+    </w:rPr>
+  </w:style>
+  <w:style w:type="table" w:customStyle="1" w:styleId="GridTable1LightAccent1">
+    <w:name w:val="Grid Table 1 Light Accent 1"/>
+    <w:basedOn w:val="Tabelanormal"/>
+    <w:uiPriority w:val="46"/>
+    <w:rsid w:val="00CD2AAC"/>
+    <w:pPr>
+      <w:spacing w:before="40" w:after="0" w:line="240" w:lineRule="auto"/>
+    </w:pPr>
+    <w:rPr>
+      <w:color w:val="595959" w:themeColor="text1" w:themeTint="A6"/>
+      <w:sz w:val="20"/>
+      <w:szCs w:val="20"/>
+      <w:lang w:eastAsia="pt-BR"/>
+    </w:rPr>
+    <w:tblPr>
+      <w:tblStyleRowBandSize w:val="1"/>
+      <w:tblStyleColBandSize w:val="1"/>
+      <w:tblInd w:w="0" w:type="dxa"/>
+      <w:tblBorders>
+        <w:top w:val="single" w:sz="4" w:space="0" w:color="B4C6E7" w:themeColor="accent1" w:themeTint="66"/>
+        <w:left w:val="single" w:sz="4" w:space="0" w:color="B4C6E7" w:themeColor="accent1" w:themeTint="66"/>
+        <w:bottom w:val="single" w:sz="4" w:space="0" w:color="B4C6E7" w:themeColor="accent1" w:themeTint="66"/>
+        <w:right w:val="single" w:sz="4" w:space="0" w:color="B4C6E7" w:themeColor="accent1" w:themeTint="66"/>
+        <w:insideH w:val="single" w:sz="4" w:space="0" w:color="B4C6E7" w:themeColor="accent1" w:themeTint="66"/>
+        <w:insideV w:val="single" w:sz="4" w:space="0" w:color="B4C6E7" w:themeColor="accent1" w:themeTint="66"/>
+      </w:tblBorders>
+      <w:tblCellMar>
+        <w:top w:w="0" w:type="dxa"/>
+        <w:left w:w="108" w:type="dxa"/>
+        <w:bottom w:w="0" w:type="dxa"/>
+        <w:right w:w="108" w:type="dxa"/>
+      </w:tblCellMar>
+    </w:tblPr>
+    <w:tblStylePr w:type="firstRow">
+      <w:rPr>
+        <w:b/>
+        <w:bCs/>
+      </w:rPr>
+      <w:tblPr/>
+      <w:tcPr>
+        <w:tcBorders>
+          <w:bottom w:val="single" w:sz="12" w:space="0" w:color="8EAADB" w:themeColor="accent1" w:themeTint="99"/>
+        </w:tcBorders>
+      </w:tcPr>
+    </w:tblStylePr>
+    <w:tblStylePr w:type="lastRow">
+      <w:rPr>
+        <w:b/>
+        <w:bCs/>
+      </w:rPr>
+      <w:tblPr/>
+      <w:tcPr>
+        <w:tcBorders>
+          <w:top w:val="double" w:sz="2" w:space="0" w:color="8EAADB" w:themeColor="accent1" w:themeTint="99"/>
+        </w:tcBorders>
+      </w:tcPr>
+    </w:tblStylePr>
+    <w:tblStylePr w:type="firstCol">
+      <w:rPr>
+        <w:b/>
+        <w:bCs/>
+      </w:rPr>
+    </w:tblStylePr>
+    <w:tblStylePr w:type="lastCol">
+      <w:rPr>
+        <w:b/>
+        <w:bCs/>
+      </w:rPr>
+    </w:tblStylePr>
+  </w:style>
+  <w:style w:type="character" w:customStyle="1" w:styleId="UnresolvedMention">
+    <w:name w:val="Unresolved Mention"/>
+    <w:basedOn w:val="Fontepargpadro"/>
+    <w:uiPriority w:val="99"/>
+    <w:semiHidden/>
+    <w:unhideWhenUsed/>
+    <w:rsid w:val="00CD2AAC"/>
+    <w:rPr>
+      <w:color w:val="605E5C"/>
+      <w:shd w:val="clear" w:color="auto" w:fill="E1DFDD"/>
+    </w:rPr>
+  </w:style>
+  <w:style w:type="character" w:customStyle="1" w:styleId="SemEspaamentoChar">
+    <w:name w:val="Sem Espaçamento Char"/>
+    <w:basedOn w:val="Fontepargpadro"/>
+    <w:link w:val="SemEspaamento"/>
+    <w:uiPriority w:val="1"/>
+    <w:rsid w:val="002B68ED"/>
+  </w:style>
+  <w:style w:type="character" w:customStyle="1" w:styleId="Ttulo3Char">
+    <w:name w:val="Título 3 Char"/>
+    <w:basedOn w:val="Fontepargpadro"/>
+    <w:link w:val="Ttulo3"/>
+    <w:uiPriority w:val="9"/>
+    <w:rsid w:val="00340CBA"/>
+    <w:rPr>
+      <w:rFonts w:asciiTheme="majorHAnsi" w:eastAsiaTheme="majorEastAsia" w:hAnsiTheme="majorHAnsi" w:cstheme="majorBidi"/>
+      <w:color w:val="1F3763" w:themeColor="accent1" w:themeShade="7F"/>
+      <w:kern w:val="20"/>
+      <w:sz w:val="24"/>
+      <w:szCs w:val="24"/>
+      <w:lang w:eastAsia="pt-BR"/>
+    </w:rPr>
+  </w:style>
+  <w:style w:type="paragraph" w:customStyle="1" w:styleId="paragraph">
+    <w:name w:val="paragraph"/>
+    <w:basedOn w:val="Normal"/>
+    <w:rsid w:val="006C6030"/>
+    <w:pPr>
+      <w:spacing w:before="100" w:beforeAutospacing="1" w:after="100" w:afterAutospacing="1"/>
+    </w:pPr>
+    <w:rPr>
+      <w:rFonts w:ascii="Times New Roman" w:eastAsia="Times New Roman" w:hAnsi="Times New Roman" w:cs="Times New Roman"/>
+      <w:color w:val="auto"/>
+      <w:kern w:val="0"/>
+      <w:sz w:val="24"/>
+      <w:szCs w:val="24"/>
+    </w:rPr>
+  </w:style>
+  <w:style w:type="character" w:customStyle="1" w:styleId="normaltextrun">
+    <w:name w:val="normaltextrun"/>
+    <w:basedOn w:val="Fontepargpadro"/>
+    <w:rsid w:val="006C6030"/>
+  </w:style>
+  <w:style w:type="character" w:customStyle="1" w:styleId="eop">
+    <w:name w:val="eop"/>
+    <w:basedOn w:val="Fontepargpadro"/>
+    <w:rsid w:val="006C6030"/>
+  </w:style>
+  <w:style w:type="paragraph" w:styleId="NormalWeb">
+    <w:name w:val="Normal (Web)"/>
+    <w:basedOn w:val="Normal"/>
+    <w:uiPriority w:val="99"/>
+    <w:unhideWhenUsed/>
+    <w:rsid w:val="00275E87"/>
+    <w:pPr>
+      <w:spacing w:before="100" w:beforeAutospacing="1" w:after="100" w:afterAutospacing="1"/>
+    </w:pPr>
+    <w:rPr>
+      <w:rFonts w:ascii="Times New Roman" w:eastAsia="Times New Roman" w:hAnsi="Times New Roman" w:cs="Times New Roman"/>
+      <w:color w:val="auto"/>
+      <w:kern w:val="0"/>
+      <w:sz w:val="24"/>
+      <w:szCs w:val="24"/>
+    </w:rPr>
+  </w:style>
+  <w:style w:type="character" w:styleId="HiperlinkVisitado">
+    <w:name w:val="FollowedHyperlink"/>
+    <w:basedOn w:val="Fontepargpadro"/>
+    <w:uiPriority w:val="99"/>
+    <w:semiHidden/>
+    <w:unhideWhenUsed/>
+    <w:rsid w:val="00275E87"/>
+    <w:rPr>
+      <w:color w:val="954F72" w:themeColor="followedHyperlink"/>
+      <w:u w:val="single"/>
+    </w:rPr>
+  </w:style>
+  <w:style w:type="character" w:styleId="Forte">
+    <w:name w:val="Strong"/>
+    <w:basedOn w:val="Fontepargpadro"/>
+    <w:uiPriority w:val="22"/>
+    <w:qFormat/>
+    <w:rsid w:val="00A91A8E"/>
+    <w:rPr>
+      <w:b/>
+      <w:bCs/>
+    </w:rPr>
+  </w:style>
+  <w:style w:type="paragraph" w:styleId="Textodebalo">
+    <w:name w:val="Balloon Text"/>
+    <w:basedOn w:val="Normal"/>
+    <w:link w:val="TextodebaloChar"/>
+    <w:uiPriority w:val="99"/>
+    <w:semiHidden/>
+    <w:unhideWhenUsed/>
+    <w:rsid w:val="003B613F"/>
+    <w:pPr>
+      <w:spacing w:before="0" w:after="0"/>
+    </w:pPr>
+    <w:rPr>
+      <w:rFonts w:ascii="Tahoma" w:hAnsi="Tahoma" w:cs="Tahoma"/>
+      <w:sz w:val="16"/>
+      <w:szCs w:val="16"/>
+    </w:rPr>
+  </w:style>
+  <w:style w:type="character" w:customStyle="1" w:styleId="TextodebaloChar">
+    <w:name w:val="Texto de balão Char"/>
+    <w:basedOn w:val="Fontepargpadro"/>
+    <w:link w:val="Textodebalo"/>
+    <w:uiPriority w:val="99"/>
+    <w:semiHidden/>
+    <w:rsid w:val="003B613F"/>
+    <w:rPr>
+      <w:rFonts w:ascii="Tahoma" w:hAnsi="Tahoma" w:cs="Tahoma"/>
+      <w:color w:val="595959" w:themeColor="text1" w:themeTint="A6"/>
+      <w:kern w:val="20"/>
+      <w:sz w:val="16"/>
+      <w:szCs w:val="16"/>
+      <w:lang w:eastAsia="pt-BR"/>
+    </w:rPr>
+  </w:style>
 </w:styles>
 </file>
 
@@ -5831,7 +6363,7 @@
     </a:clrScheme>
     <a:fontScheme name="Office">
       <a:majorFont>
-        <a:latin typeface="Calibri Light" panose="020F0302020204030204"/>
+        <a:latin typeface="Calibri Light"/>
         <a:ea typeface=""/>
         <a:cs typeface=""/>
         <a:font script="Jpan" typeface="游ゴシック Light"/>
@@ -5883,7 +6415,7 @@
         <a:font script="Tfng" typeface="Ebrima"/>
       </a:majorFont>
       <a:minorFont>
-        <a:latin typeface="Calibri" panose="020F0502020204030204"/>
+        <a:latin typeface="Calibri"/>
         <a:ea typeface=""/>
         <a:cs typeface=""/>
         <a:font script="Jpan" typeface="游明朝"/>
@@ -6077,28 +6609,13 @@
   <a:extraClrSchemeLst/>
   <a:extLst>
     <a:ext uri="{05A4C25C-085E-4340-85A3-A5531E510DB2}">
-      <thm15:themeFamily xmlns:thm15="http://schemas.microsoft.com/office/thememl/2012/main" name="Office Theme" id="{62F939B6-93AF-4DB8-9C6B-D6C7DFDC589F}" vid="{4A3C46E8-61CC-4603-A589-7422A47A8E4A}"/>
+      <thm15:themeFamily xmlns:thm15="http://schemas.microsoft.com/office/thememl/2012/main" xmlns="" name="Office Theme" id="{62F939B6-93AF-4DB8-9C6B-D6C7DFDC589F}" vid="{4A3C46E8-61CC-4603-A589-7422A47A8E4A}"/>
     </a:ext>
   </a:extLst>
 </a:theme>
 </file>
 
 <file path=customXml/item1.xml><?xml version="1.0" encoding="utf-8"?>
-<p:properties xmlns:p="http://schemas.microsoft.com/office/2006/metadata/properties" xmlns:xsi="http://www.w3.org/2001/XMLSchema-instance" xmlns:pc="http://schemas.microsoft.com/office/infopath/2007/PartnerControls">
-  <documentManagement/>
-</p:properties>
-</file>
-
-<file path=customXml/item2.xml><?xml version="1.0" encoding="utf-8"?>
-<?mso-contentType ?>
-<FormTemplates xmlns="http://schemas.microsoft.com/sharepoint/v3/contenttype/forms">
-  <Display>DocumentLibraryForm</Display>
-  <Edit>DocumentLibraryForm</Edit>
-  <New>DocumentLibraryForm</New>
-</FormTemplates>
-</file>
-
-<file path=customXml/item3.xml><?xml version="1.0" encoding="utf-8"?>
 <ct:contentTypeSchema xmlns:ct="http://schemas.microsoft.com/office/2006/metadata/contentType" xmlns:ma="http://schemas.microsoft.com/office/2006/metadata/properties/metaAttributes" ct:_="" ma:_="" ma:contentTypeName="Document" ma:contentTypeID="0x010100304D1BD6A797FA429AD32DD54426A246" ma:contentTypeVersion="0" ma:contentTypeDescription="Create a new document." ma:contentTypeScope="" ma:versionID="3e66835b75104f35c08c47a41df85457">
   <xsd:schema xmlns:xsd="http://www.w3.org/2001/XMLSchema" xmlns:xs="http://www.w3.org/2001/XMLSchema" xmlns:p="http://schemas.microsoft.com/office/2006/metadata/properties" targetNamespace="http://schemas.microsoft.com/office/2006/metadata/properties" ma:root="true" ma:fieldsID="b34879a3ce5a1188e7f637cfa0d96acf">
     <xsd:element name="properties">
@@ -6212,28 +6729,26 @@
 </ct:contentTypeSchema>
 </file>
 
+<file path=customXml/item2.xml><?xml version="1.0" encoding="utf-8"?>
+<?mso-contentType ?>
+<FormTemplates xmlns="http://schemas.microsoft.com/sharepoint/v3/contenttype/forms">
+  <Display>DocumentLibraryForm</Display>
+  <Edit>DocumentLibraryForm</Edit>
+  <New>DocumentLibraryForm</New>
+</FormTemplates>
+</file>
+
+<file path=customXml/item3.xml><?xml version="1.0" encoding="utf-8"?>
+<p:properties xmlns:p="http://schemas.microsoft.com/office/2006/metadata/properties" xmlns:xsi="http://www.w3.org/2001/XMLSchema-instance" xmlns:pc="http://schemas.microsoft.com/office/infopath/2007/PartnerControls">
+  <documentManagement/>
+</p:properties>
+</file>
+
 <file path=customXml/item4.xml><?xml version="1.0" encoding="utf-8"?>
 <b:Sources xmlns:b="http://schemas.openxmlformats.org/officeDocument/2006/bibliography" xmlns="http://schemas.openxmlformats.org/officeDocument/2006/bibliography" SelectedStyle="\APASixthEditionOfficeOnline.xsl" StyleName="APA" Version="6"/>
 </file>
 
 <file path=customXml/itemProps1.xml><?xml version="1.0" encoding="utf-8"?>
-<ds:datastoreItem xmlns:ds="http://schemas.openxmlformats.org/officeDocument/2006/customXml" ds:itemID="{79054B02-B215-46AC-9176-544339E93661}">
-  <ds:schemaRefs>
-    <ds:schemaRef ds:uri="http://schemas.microsoft.com/office/2006/metadata/properties"/>
-    <ds:schemaRef ds:uri="http://schemas.microsoft.com/office/infopath/2007/PartnerControls"/>
-  </ds:schemaRefs>
-</ds:datastoreItem>
-</file>
-
-<file path=customXml/itemProps2.xml><?xml version="1.0" encoding="utf-8"?>
-<ds:datastoreItem xmlns:ds="http://schemas.openxmlformats.org/officeDocument/2006/customXml" ds:itemID="{B52C9AD5-4F18-4494-A12B-C11EA8399E21}">
-  <ds:schemaRefs>
-    <ds:schemaRef ds:uri="http://schemas.microsoft.com/sharepoint/v3/contenttype/forms"/>
-  </ds:schemaRefs>
-</ds:datastoreItem>
-</file>
-
-<file path=customXml/itemProps3.xml><?xml version="1.0" encoding="utf-8"?>
 <ds:datastoreItem xmlns:ds="http://schemas.openxmlformats.org/officeDocument/2006/customXml" ds:itemID="{4BD29597-7F5C-42C5-AAB7-035507C9DAA9}">
   <ds:schemaRefs>
     <ds:schemaRef ds:uri="http://schemas.microsoft.com/office/2006/metadata/contentType"/>
@@ -6249,8 +6764,25 @@
 </ds:datastoreItem>
 </file>
 
+<file path=customXml/itemProps2.xml><?xml version="1.0" encoding="utf-8"?>
+<ds:datastoreItem xmlns:ds="http://schemas.openxmlformats.org/officeDocument/2006/customXml" ds:itemID="{B52C9AD5-4F18-4494-A12B-C11EA8399E21}">
+  <ds:schemaRefs>
+    <ds:schemaRef ds:uri="http://schemas.microsoft.com/sharepoint/v3/contenttype/forms"/>
+  </ds:schemaRefs>
+</ds:datastoreItem>
+</file>
+
+<file path=customXml/itemProps3.xml><?xml version="1.0" encoding="utf-8"?>
+<ds:datastoreItem xmlns:ds="http://schemas.openxmlformats.org/officeDocument/2006/customXml" ds:itemID="{79054B02-B215-46AC-9176-544339E93661}">
+  <ds:schemaRefs>
+    <ds:schemaRef ds:uri="http://schemas.microsoft.com/office/2006/metadata/properties"/>
+    <ds:schemaRef ds:uri="http://schemas.microsoft.com/office/infopath/2007/PartnerControls"/>
+  </ds:schemaRefs>
+</ds:datastoreItem>
+</file>
+
 <file path=customXml/itemProps4.xml><?xml version="1.0" encoding="utf-8"?>
-<ds:datastoreItem xmlns:ds="http://schemas.openxmlformats.org/officeDocument/2006/customXml" ds:itemID="{43C36E59-8586-4352-8310-158AD4E65655}">
+<ds:datastoreItem xmlns:ds="http://schemas.openxmlformats.org/officeDocument/2006/customXml" ds:itemID="{419D5827-9BCB-4E65-A347-A6EC759F0358}">
   <ds:schemaRefs>
     <ds:schemaRef ds:uri="http://schemas.openxmlformats.org/officeDocument/2006/bibliography"/>
   </ds:schemaRefs>

</xml_diff>